<commit_message>
Added captions to charts
Also moved text discussing the charts to above the charts
</commit_message>
<xml_diff>
--- a/Paper/GW2324_Schaep_Simon_EN_Paper.docx
+++ b/Paper/GW2324_Schaep_Simon_EN_Paper.docx
@@ -183,8 +183,13 @@
       <w:r>
         <w:t xml:space="preserve">Coach: </w:t>
       </w:r>
-      <w:r>
-        <w:t>Verspecht Marijn</w:t>
+      <w:proofErr w:type="spellStart"/>
+      <w:r>
+        <w:t>Verspecht</w:t>
+      </w:r>
+      <w:proofErr w:type="spellEnd"/>
+      <w:r>
+        <w:t xml:space="preserve"> Marijn</w:t>
       </w:r>
     </w:p>
     <w:p>
@@ -4153,7 +4158,15 @@
         <w:t xml:space="preserve"> big battles in games, </w:t>
       </w:r>
       <w:r>
-        <w:t>I would often just look at the battle In games like Planetside 2 even when I’m supposed to play in them as well. I am also a big fan of the Total War games, because they can also have huge battles.</w:t>
+        <w:t xml:space="preserve">I would often just look at the battle In games like </w:t>
+      </w:r>
+      <w:proofErr w:type="spellStart"/>
+      <w:r>
+        <w:t>Planetside</w:t>
+      </w:r>
+      <w:proofErr w:type="spellEnd"/>
+      <w:r>
+        <w:t xml:space="preserve"> 2 even when I’m supposed to play in them as well. I am also a big fan of the Total War games, because they can also have huge battles.</w:t>
       </w:r>
     </w:p>
     <w:p>
@@ -4360,7 +4373,13 @@
         <w:rPr>
           <w:highlight w:val="yellow"/>
         </w:rPr>
-        <w:t>tabel</w:t>
+        <w:t>tabl</w:t>
+      </w:r>
+      <w:r>
+        <w:rPr>
+          <w:highlight w:val="yellow"/>
+        </w:rPr>
+        <w:t>e</w:t>
       </w:r>
       <w:r>
         <w:rPr>
@@ -4385,7 +4404,15 @@
         <w:spacing w:line="240" w:lineRule="auto"/>
       </w:pPr>
       <w:r>
-        <w:t>Code snippets are images, you can find all the code in the Github repository.</w:t>
+        <w:t xml:space="preserve">Code snippets are images, you can find all the code in the </w:t>
+      </w:r>
+      <w:proofErr w:type="spellStart"/>
+      <w:r>
+        <w:t>Github</w:t>
+      </w:r>
+      <w:proofErr w:type="spellEnd"/>
+      <w:r>
+        <w:t xml:space="preserve"> repository.</w:t>
       </w:r>
     </w:p>
     <w:p>
@@ -4939,7 +4966,15 @@
         <w:t xml:space="preserve"> of making</w:t>
       </w:r>
       <w:r>
-        <w:t xml:space="preserve"> more efficient use of the cpu cache, by </w:t>
+        <w:t xml:space="preserve"> more efficient use of the </w:t>
+      </w:r>
+      <w:proofErr w:type="spellStart"/>
+      <w:r>
+        <w:t>cpu</w:t>
+      </w:r>
+      <w:proofErr w:type="spellEnd"/>
+      <w:r>
+        <w:t xml:space="preserve"> cache, by </w:t>
       </w:r>
       <w:r>
         <w:t>aligning data</w:t>
@@ -5004,7 +5039,23 @@
     </w:p>
     <w:p>
       <w:r>
-        <w:t>An example of this is a movement system, which evaluates all entities that have a position and movement component. The position component just holds a position, and the movement component holds a movespeed and direction. The system then goes over all position components and updates their position based on the direction and movespeed of the movement components with the same entity ID.</w:t>
+        <w:t xml:space="preserve">An example of this is a movement system, which evaluates all entities that have a position and movement component. The position component just holds a position, and the movement component holds a </w:t>
+      </w:r>
+      <w:proofErr w:type="spellStart"/>
+      <w:r>
+        <w:t>movespeed</w:t>
+      </w:r>
+      <w:proofErr w:type="spellEnd"/>
+      <w:r>
+        <w:t xml:space="preserve"> and direction. The system then goes over all position components and updates their position based on the direction and </w:t>
+      </w:r>
+      <w:proofErr w:type="spellStart"/>
+      <w:r>
+        <w:t>movespeed</w:t>
+      </w:r>
+      <w:proofErr w:type="spellEnd"/>
+      <w:r>
+        <w:t xml:space="preserve"> of the movement components with the same entity ID.</w:t>
       </w:r>
     </w:p>
     <w:p>
@@ -5080,7 +5131,15 @@
     </w:p>
     <w:p>
       <w:r>
-        <w:t>Mass also includes lots of in-built fragments and tags that can help you set up basic functionality very quickly. It includes things like steering and avoidance, and also visualization. It is also made to work well with zonegraphs, which can be used to direct crowds. This was used extensively in the City Sample demo project, released with Unreal Engine 5.0.</w:t>
+        <w:t xml:space="preserve">Mass also includes lots of in-built fragments and tags that can help you set up basic functionality very quickly. It includes things like steering and avoidance, and also visualization. It is also made to work well with </w:t>
+      </w:r>
+      <w:proofErr w:type="spellStart"/>
+      <w:r>
+        <w:t>zonegraphs</w:t>
+      </w:r>
+      <w:proofErr w:type="spellEnd"/>
+      <w:r>
+        <w:t>, which can be used to direct crowds. This was used extensively in the City Sample demo project, released with Unreal Engine 5.0.</w:t>
       </w:r>
     </w:p>
     <w:p/>
@@ -5558,7 +5617,15 @@
     </w:p>
     <w:p>
       <w:r>
-        <w:t>Vertex animations are an alternative to skeletal animations, the biggest advantage they have is that they run almost completely on the gpu.</w:t>
+        <w:t xml:space="preserve">Vertex animations are an alternative to skeletal animations, the biggest advantage they have is that they run almost completely on the </w:t>
+      </w:r>
+      <w:proofErr w:type="spellStart"/>
+      <w:r>
+        <w:t>gpu</w:t>
+      </w:r>
+      <w:proofErr w:type="spellEnd"/>
+      <w:r>
+        <w:t>.</w:t>
       </w:r>
       <w:r>
         <w:br/>
@@ -5582,7 +5649,15 @@
     </w:p>
     <w:p>
       <w:r>
-        <w:t>Unreal Engine has a plugin called AnimToTexture, that allows you to bake animation sequences to textures.</w:t>
+        <w:t xml:space="preserve">Unreal Engine has a plugin called </w:t>
+      </w:r>
+      <w:proofErr w:type="spellStart"/>
+      <w:r>
+        <w:t>AnimToTexture</w:t>
+      </w:r>
+      <w:proofErr w:type="spellEnd"/>
+      <w:r>
+        <w:t>, that allows you to bake animation sequences to textures.</w:t>
       </w:r>
     </w:p>
     <w:p>
@@ -5908,7 +5983,15 @@
     <w:p/>
     <w:p>
       <w:r>
-        <w:t xml:space="preserve">Some snippets of code will be included here, for the full source code, please refer to the Github repository: </w:t>
+        <w:t xml:space="preserve">Some snippets of code will be included here, for the full source code, please refer to the </w:t>
+      </w:r>
+      <w:proofErr w:type="spellStart"/>
+      <w:r>
+        <w:t>Github</w:t>
+      </w:r>
+      <w:proofErr w:type="spellEnd"/>
+      <w:r>
+        <w:t xml:space="preserve"> repository: </w:t>
       </w:r>
       <w:r>
         <w:rPr>
@@ -6335,7 +6418,23 @@
     </w:p>
     <w:p>
       <w:r>
-        <w:t xml:space="preserve">We create a unitmanager as a component of the gamemode. This manager spawns a </w:t>
+        <w:t xml:space="preserve">We create a </w:t>
+      </w:r>
+      <w:proofErr w:type="spellStart"/>
+      <w:r>
+        <w:t>unitmanager</w:t>
+      </w:r>
+      <w:proofErr w:type="spellEnd"/>
+      <w:r>
+        <w:t xml:space="preserve"> as a component of the </w:t>
+      </w:r>
+      <w:proofErr w:type="spellStart"/>
+      <w:r>
+        <w:t>gamemode</w:t>
+      </w:r>
+      <w:proofErr w:type="spellEnd"/>
+      <w:r>
+        <w:t xml:space="preserve">. This manager spawns a </w:t>
       </w:r>
       <w:r>
         <w:t xml:space="preserve">specified </w:t>
@@ -6353,7 +6452,15 @@
         <w:t>two arrays</w:t>
       </w:r>
       <w:r>
-        <w:t xml:space="preserve"> of AActor pointers</w:t>
+        <w:t xml:space="preserve"> of </w:t>
+      </w:r>
+      <w:proofErr w:type="spellStart"/>
+      <w:r>
+        <w:t>AActor</w:t>
+      </w:r>
+      <w:proofErr w:type="spellEnd"/>
+      <w:r>
+        <w:t xml:space="preserve"> pointers</w:t>
       </w:r>
       <w:r>
         <w:t xml:space="preserve"> to those spawned actors, so these can later be queried when looking for nearby actors</w:t>
@@ -6381,7 +6488,23 @@
     </w:p>
     <w:p>
       <w:r>
-        <w:t xml:space="preserve">The agent/unit is an actor that inherits from ACharacter, since that will allow us to use UCharacterMovementComponent, which has in-built </w:t>
+        <w:t xml:space="preserve">The agent/unit is an actor that inherits from </w:t>
+      </w:r>
+      <w:proofErr w:type="spellStart"/>
+      <w:r>
+        <w:t>ACharacter</w:t>
+      </w:r>
+      <w:proofErr w:type="spellEnd"/>
+      <w:r>
+        <w:t xml:space="preserve">, since that will allow us to use </w:t>
+      </w:r>
+      <w:proofErr w:type="spellStart"/>
+      <w:r>
+        <w:t>UCharacterMovementComponent</w:t>
+      </w:r>
+      <w:proofErr w:type="spellEnd"/>
+      <w:r>
+        <w:t xml:space="preserve">, which has in-built </w:t>
       </w:r>
       <w:r>
         <w:t xml:space="preserve">RVO </w:t>
@@ -6410,7 +6533,15 @@
         <w:t>s</w:t>
       </w:r>
       <w:r>
-        <w:t xml:space="preserve"> reusability in case we would implement different types of units. It will also be easier to translate to Mass, since the components are somewhat similar to the components in an ECS. (fragments in Unreal’s case)</w:t>
+        <w:t xml:space="preserve"> reusability in case we would implement different types of units. It will also be easier to translate to Mass, since the components are somewhat similar to the components in an ECS. (fragments in </w:t>
+      </w:r>
+      <w:proofErr w:type="spellStart"/>
+      <w:r>
+        <w:t>Unreal’s</w:t>
+      </w:r>
+      <w:proofErr w:type="spellEnd"/>
+      <w:r>
+        <w:t xml:space="preserve"> case)</w:t>
       </w:r>
     </w:p>
     <w:p/>
@@ -6433,6 +6564,7 @@
           <w:bCs/>
         </w:rPr>
       </w:pPr>
+      <w:proofErr w:type="spellStart"/>
       <w:r>
         <w:rPr>
           <w:b/>
@@ -6440,6 +6572,7 @@
         </w:rPr>
         <w:t>UTargetAcquisitionComponent</w:t>
       </w:r>
+      <w:proofErr w:type="spellEnd"/>
     </w:p>
     <w:p>
       <w:r>
@@ -6469,6 +6602,7 @@
           <w:bCs/>
         </w:rPr>
       </w:pPr>
+      <w:proofErr w:type="spellStart"/>
       <w:r>
         <w:rPr>
           <w:b/>
@@ -6476,14 +6610,39 @@
         </w:rPr>
         <w:t>UMoveComponent</w:t>
       </w:r>
-    </w:p>
-    <w:p>
-      <w:r>
-        <w:t>Every Tick, read the current target from UTargetAcquisitionComponent.</w:t>
+      <w:proofErr w:type="spellEnd"/>
+    </w:p>
+    <w:p>
+      <w:r>
+        <w:t xml:space="preserve">Every Tick, read the current target from </w:t>
+      </w:r>
+      <w:proofErr w:type="spellStart"/>
+      <w:r>
+        <w:t>UTargetAcquisitionComponent</w:t>
+      </w:r>
+      <w:proofErr w:type="spellEnd"/>
+      <w:r>
+        <w:t>.</w:t>
       </w:r>
       <w:r>
         <w:br/>
-        <w:t>If we are outside StopRange, move towards the target, following a path on the navmesh.</w:t>
+        <w:t xml:space="preserve">If we are outside </w:t>
+      </w:r>
+      <w:proofErr w:type="spellStart"/>
+      <w:r>
+        <w:t>StopRange</w:t>
+      </w:r>
+      <w:proofErr w:type="spellEnd"/>
+      <w:r>
+        <w:t xml:space="preserve">, move towards the target, following a path on the </w:t>
+      </w:r>
+      <w:proofErr w:type="spellStart"/>
+      <w:r>
+        <w:t>navmesh</w:t>
+      </w:r>
+      <w:proofErr w:type="spellEnd"/>
+      <w:r>
+        <w:t>.</w:t>
       </w:r>
       <w:r>
         <w:br/>
@@ -6497,6 +6656,7 @@
           <w:bCs/>
         </w:rPr>
       </w:pPr>
+      <w:proofErr w:type="spellStart"/>
       <w:r>
         <w:rPr>
           <w:b/>
@@ -6504,6 +6664,7 @@
         </w:rPr>
         <w:t>UHealthComponent</w:t>
       </w:r>
+      <w:proofErr w:type="spellEnd"/>
     </w:p>
     <w:p>
       <w:r>
@@ -6525,6 +6686,7 @@
           <w:bCs/>
         </w:rPr>
       </w:pPr>
+      <w:proofErr w:type="spellStart"/>
       <w:r>
         <w:rPr>
           <w:b/>
@@ -6532,6 +6694,7 @@
         </w:rPr>
         <w:t>UAttackComponent</w:t>
       </w:r>
+      <w:proofErr w:type="spellEnd"/>
     </w:p>
     <w:p>
       <w:r>
@@ -6550,7 +6713,15 @@
         <w:t>Every Tick</w:t>
       </w:r>
       <w:r>
-        <w:t>, read the current target from UTargetAcquisitionComponent.</w:t>
+        <w:t xml:space="preserve">, read the current target from </w:t>
+      </w:r>
+      <w:proofErr w:type="spellStart"/>
+      <w:r>
+        <w:t>UTargetAcquisitionComponent</w:t>
+      </w:r>
+      <w:proofErr w:type="spellEnd"/>
+      <w:r>
+        <w:t>.</w:t>
       </w:r>
       <w:r>
         <w:br/>
@@ -6585,7 +6756,15 @@
     </w:p>
     <w:p>
       <w:r>
-        <w:t>We assign the correct animations to each state and we get our current state from a UAnimationInstance class that we create. This class will evaluate the actor that the skeletal mesh is a part of, and by using the components, will determine the state that the unit is in.</w:t>
+        <w:t xml:space="preserve">We assign the correct animations to each state and we get our current state from a </w:t>
+      </w:r>
+      <w:proofErr w:type="spellStart"/>
+      <w:r>
+        <w:t>UAnimationInstance</w:t>
+      </w:r>
+      <w:proofErr w:type="spellEnd"/>
+      <w:r>
+        <w:t xml:space="preserve"> class that we create. This class will evaluate the actor that the skeletal mesh is a part of, and by using the components, will determine the state that the unit is in.</w:t>
       </w:r>
     </w:p>
     <w:p/>
@@ -6652,7 +6831,39 @@
     </w:p>
     <w:p>
       <w:r>
-        <w:t>For the battle simulator made with Mass we have to first include the required plugins, these include MassEntity (for all base Mass functionality) and MassAI, MassGameplay and MassCrowd (which include lots of pre-built functionality)</w:t>
+        <w:t xml:space="preserve">For the battle simulator made with Mass we have to first include the required plugins, these include </w:t>
+      </w:r>
+      <w:proofErr w:type="spellStart"/>
+      <w:r>
+        <w:t>MassEntity</w:t>
+      </w:r>
+      <w:proofErr w:type="spellEnd"/>
+      <w:r>
+        <w:t xml:space="preserve"> (for all base Mass functionality) and </w:t>
+      </w:r>
+      <w:proofErr w:type="spellStart"/>
+      <w:r>
+        <w:t>MassAI</w:t>
+      </w:r>
+      <w:proofErr w:type="spellEnd"/>
+      <w:r>
+        <w:t xml:space="preserve">, </w:t>
+      </w:r>
+      <w:proofErr w:type="spellStart"/>
+      <w:r>
+        <w:t>MassGameplay</w:t>
+      </w:r>
+      <w:proofErr w:type="spellEnd"/>
+      <w:r>
+        <w:t xml:space="preserve"> and </w:t>
+      </w:r>
+      <w:proofErr w:type="spellStart"/>
+      <w:r>
+        <w:t>MassCrowd</w:t>
+      </w:r>
+      <w:proofErr w:type="spellEnd"/>
+      <w:r>
+        <w:t xml:space="preserve"> (which include lots of pre-built functionality)</w:t>
       </w:r>
     </w:p>
     <w:p>
@@ -6661,7 +6872,23 @@
       </w:r>
       <w:r>
         <w:br/>
-        <w:t>Setting up a processor usually requires these three functions: the contructor, ConfigureQueries and Execute.</w:t>
+        <w:t xml:space="preserve">Setting up a processor usually requires these three functions: the </w:t>
+      </w:r>
+      <w:proofErr w:type="spellStart"/>
+      <w:r>
+        <w:t>contructor</w:t>
+      </w:r>
+      <w:proofErr w:type="spellEnd"/>
+      <w:r>
+        <w:t xml:space="preserve">, </w:t>
+      </w:r>
+      <w:proofErr w:type="spellStart"/>
+      <w:r>
+        <w:t>ConfigureQueries</w:t>
+      </w:r>
+      <w:proofErr w:type="spellEnd"/>
+      <w:r>
+        <w:t xml:space="preserve"> and Execute.</w:t>
       </w:r>
       <w:r>
         <w:br/>
@@ -6697,21 +6924,77 @@
       </w:r>
       <w:r>
         <w:br/>
-        <w:t>Adding a MassAgent component to an actor, and spawning in the actor.</w:t>
+        <w:t xml:space="preserve">Adding a </w:t>
+      </w:r>
+      <w:proofErr w:type="spellStart"/>
+      <w:r>
+        <w:t>MassAgent</w:t>
+      </w:r>
+      <w:proofErr w:type="spellEnd"/>
+      <w:r>
+        <w:t xml:space="preserve"> component to an actor, and spawning in the actor.</w:t>
       </w:r>
       <w:r>
         <w:br/>
-        <w:t>Or using the MassSpawner to spawn in entities based on an EntityConfig data asset.</w:t>
-      </w:r>
-    </w:p>
-    <w:p>
-      <w:r>
-        <w:t>We could create our own spawner aswell if we want custom spawing behavior, but for our purposes, the MassSpawner will do.</w:t>
-      </w:r>
-    </w:p>
-    <w:p>
-      <w:r>
-        <w:t>The EntityConfig asset can be used to define which traits, so in turn, which fragments will be part of the spawned entities.</w:t>
+        <w:t xml:space="preserve">Or using the </w:t>
+      </w:r>
+      <w:proofErr w:type="spellStart"/>
+      <w:r>
+        <w:t>MassSpawner</w:t>
+      </w:r>
+      <w:proofErr w:type="spellEnd"/>
+      <w:r>
+        <w:t xml:space="preserve"> to spawn in entities based on an </w:t>
+      </w:r>
+      <w:proofErr w:type="spellStart"/>
+      <w:r>
+        <w:t>EntityConfig</w:t>
+      </w:r>
+      <w:proofErr w:type="spellEnd"/>
+      <w:r>
+        <w:t xml:space="preserve"> data asset.</w:t>
+      </w:r>
+    </w:p>
+    <w:p>
+      <w:r>
+        <w:t xml:space="preserve">We could create our own spawner </w:t>
+      </w:r>
+      <w:proofErr w:type="spellStart"/>
+      <w:r>
+        <w:t>aswell</w:t>
+      </w:r>
+      <w:proofErr w:type="spellEnd"/>
+      <w:r>
+        <w:t xml:space="preserve"> if we want custom </w:t>
+      </w:r>
+      <w:proofErr w:type="spellStart"/>
+      <w:r>
+        <w:t>spawing</w:t>
+      </w:r>
+      <w:proofErr w:type="spellEnd"/>
+      <w:r>
+        <w:t xml:space="preserve"> behavior, but for our purposes, the </w:t>
+      </w:r>
+      <w:proofErr w:type="spellStart"/>
+      <w:r>
+        <w:t>MassSpawner</w:t>
+      </w:r>
+      <w:proofErr w:type="spellEnd"/>
+      <w:r>
+        <w:t xml:space="preserve"> will do.</w:t>
+      </w:r>
+    </w:p>
+    <w:p>
+      <w:r>
+        <w:t xml:space="preserve">The </w:t>
+      </w:r>
+      <w:proofErr w:type="spellStart"/>
+      <w:r>
+        <w:t>EntityConfig</w:t>
+      </w:r>
+      <w:proofErr w:type="spellEnd"/>
+      <w:r>
+        <w:t xml:space="preserve"> asset can be used to define which traits, so in turn, which fragments will be part of the spawned entities.</w:t>
       </w:r>
     </w:p>
     <w:p/>
@@ -6731,8 +7014,13 @@
       <w:r>
         <w:t xml:space="preserve">, for that, we add an </w:t>
       </w:r>
-      <w:r>
-        <w:t>ArmyIdFragment, this just holds an integer value that represents the army this entity belongs to.</w:t>
+      <w:proofErr w:type="spellStart"/>
+      <w:r>
+        <w:t>ArmyIdFragment</w:t>
+      </w:r>
+      <w:proofErr w:type="spellEnd"/>
+      <w:r>
+        <w:t>, this just holds an integer value that represents the army this entity belongs to.</w:t>
       </w:r>
     </w:p>
     <w:p>
@@ -6754,11 +7042,37 @@
         <w:t>. This is not possible with the default spawner</w:t>
       </w:r>
       <w:r>
-        <w:t xml:space="preserve"> – data generator setup. To solve this issue, we create our own spawn data generator, based on the default EQS SpawnPoints generator, we just add an extra value, ArmyId, to the spawndata. Then we also create a copy of the default </w:t>
-      </w:r>
+        <w:t xml:space="preserve"> – data generator setup. To solve this issue, we create our own spawn data generator, based on the default EQS </w:t>
+      </w:r>
+      <w:proofErr w:type="spellStart"/>
+      <w:r>
+        <w:t>SpawnPoints</w:t>
+      </w:r>
+      <w:proofErr w:type="spellEnd"/>
+      <w:r>
+        <w:t xml:space="preserve"> generator, we just add an extra value, </w:t>
+      </w:r>
+      <w:proofErr w:type="spellStart"/>
+      <w:r>
+        <w:t>ArmyId</w:t>
+      </w:r>
+      <w:proofErr w:type="spellEnd"/>
+      <w:r>
+        <w:t xml:space="preserve">, to the </w:t>
+      </w:r>
+      <w:proofErr w:type="spellStart"/>
+      <w:r>
+        <w:t>spawndata</w:t>
+      </w:r>
+      <w:proofErr w:type="spellEnd"/>
+      <w:r>
+        <w:t xml:space="preserve">. Then we also create a copy of the default </w:t>
+      </w:r>
+      <w:proofErr w:type="spellStart"/>
       <w:r>
         <w:t>UMassSpawnLocationProcessor</w:t>
       </w:r>
+      <w:proofErr w:type="spellEnd"/>
       <w:r>
         <w:t xml:space="preserve"> that sets up all spawned entities with the correct  spawn transforms, we again just add the army ID.</w:t>
       </w:r>
@@ -6784,10 +7098,31 @@
         <w:t>of</w:t>
       </w:r>
       <w:r>
-        <w:t xml:space="preserve"> FMassEntityHandle</w:t>
-      </w:r>
-      <w:r>
-        <w:t>, similar to the simple battle simulator. FMassEntityHandle is a struct that can be used together with the EntityManager to operate on a specific entity, for example getting a specific fragment or tag.</w:t>
+        <w:t xml:space="preserve"> </w:t>
+      </w:r>
+      <w:proofErr w:type="spellStart"/>
+      <w:r>
+        <w:t>FMassEntityHandle</w:t>
+      </w:r>
+      <w:proofErr w:type="spellEnd"/>
+      <w:r>
+        <w:t xml:space="preserve">, similar to the simple battle simulator. </w:t>
+      </w:r>
+      <w:proofErr w:type="spellStart"/>
+      <w:r>
+        <w:t>FMassEntityHandle</w:t>
+      </w:r>
+      <w:proofErr w:type="spellEnd"/>
+      <w:r>
+        <w:t xml:space="preserve"> is a struct that can be used together with the </w:t>
+      </w:r>
+      <w:proofErr w:type="spellStart"/>
+      <w:r>
+        <w:t>EntityManager</w:t>
+      </w:r>
+      <w:proofErr w:type="spellEnd"/>
+      <w:r>
+        <w:t xml:space="preserve"> to operate on a specific entity, for example getting a specific fragment or tag.</w:t>
       </w:r>
     </w:p>
     <w:p>
@@ -6800,10 +7135,26 @@
     </w:p>
     <w:p>
       <w:r>
-        <w:t xml:space="preserve">We then create a TargetAcquisitionProcessor, where we go over every entity and </w:t>
-      </w:r>
-      <w:r>
-        <w:t>for each one, we go over all entity arrays that are not at the index of our own army ID, to find the one that is closest. We then update our TargetAcquisitionFragment with the target we found.</w:t>
+        <w:t xml:space="preserve">We then create a </w:t>
+      </w:r>
+      <w:proofErr w:type="spellStart"/>
+      <w:r>
+        <w:t>TargetAcquisitionProcessor</w:t>
+      </w:r>
+      <w:proofErr w:type="spellEnd"/>
+      <w:r>
+        <w:t xml:space="preserve">, where we go over every entity and </w:t>
+      </w:r>
+      <w:r>
+        <w:t xml:space="preserve">for each one, we go over all entity arrays that are not at the index of our own army ID, to find the one that is closest. We then update our </w:t>
+      </w:r>
+      <w:proofErr w:type="spellStart"/>
+      <w:r>
+        <w:t>TargetAcquisitionFragment</w:t>
+      </w:r>
+      <w:proofErr w:type="spellEnd"/>
+      <w:r>
+        <w:t xml:space="preserve"> with the target we found.</w:t>
       </w:r>
     </w:p>
     <w:p>
@@ -6826,7 +7177,15 @@
     </w:p>
     <w:p>
       <w:r>
-        <w:t>For movement, we will use the Steering, Avoidance, Movement and SmoothRotation traits that are included in the Mass plugin.</w:t>
+        <w:t xml:space="preserve">For movement, we will use the Steering, Avoidance, Movement and </w:t>
+      </w:r>
+      <w:proofErr w:type="spellStart"/>
+      <w:r>
+        <w:t>SmoothRotation</w:t>
+      </w:r>
+      <w:proofErr w:type="spellEnd"/>
+      <w:r>
+        <w:t xml:space="preserve"> traits that are included in the Mass plugin.</w:t>
       </w:r>
     </w:p>
     <w:p>
@@ -6840,11 +7199,32 @@
     </w:p>
     <w:p>
       <w:r>
-        <w:t xml:space="preserve">The navigation processor will go over every entity, and find a path on the navmesh towards the target from the TargetAcquisitionFragment. It uses </w:t>
-      </w:r>
-      <w:r>
-        <w:t>UNavigationSystemV1::FindPathSync</w:t>
-      </w:r>
+        <w:t xml:space="preserve">The navigation processor will go over every entity, and find a path on the </w:t>
+      </w:r>
+      <w:proofErr w:type="spellStart"/>
+      <w:r>
+        <w:t>navmesh</w:t>
+      </w:r>
+      <w:proofErr w:type="spellEnd"/>
+      <w:r>
+        <w:t xml:space="preserve"> towards the target from the </w:t>
+      </w:r>
+      <w:proofErr w:type="spellStart"/>
+      <w:r>
+        <w:t>TargetAcquisitionFragment</w:t>
+      </w:r>
+      <w:proofErr w:type="spellEnd"/>
+      <w:r>
+        <w:t xml:space="preserve">. It uses </w:t>
+      </w:r>
+      <w:r>
+        <w:t>UNavigationSystemV1::</w:t>
+      </w:r>
+      <w:proofErr w:type="spellStart"/>
+      <w:r>
+        <w:t>FindPathSync</w:t>
+      </w:r>
+      <w:proofErr w:type="spellEnd"/>
       <w:r>
         <w:t xml:space="preserve"> to do so.</w:t>
       </w:r>
@@ -6854,8 +7234,16 @@
         <w:rPr>
           <w:highlight w:val="yellow"/>
         </w:rPr>
-        <w:t>Image of navprocessor</w:t>
-      </w:r>
+        <w:t xml:space="preserve">Image of </w:t>
+      </w:r>
+      <w:proofErr w:type="spellStart"/>
+      <w:r>
+        <w:rPr>
+          <w:highlight w:val="yellow"/>
+        </w:rPr>
+        <w:t>navprocessor</w:t>
+      </w:r>
+      <w:proofErr w:type="spellEnd"/>
     </w:p>
     <w:p>
       <w:r>
@@ -6907,7 +7295,23 @@
       </w:r>
       <w:r>
         <w:br/>
-        <w:t>If the health falls below 0, it will simply add a DyingTag to the entity, which will exclude it from most processors and allow a DeathProcessor to take over.</w:t>
+        <w:t xml:space="preserve">If the health falls below 0, it will simply add a </w:t>
+      </w:r>
+      <w:proofErr w:type="spellStart"/>
+      <w:r>
+        <w:t>DyingTag</w:t>
+      </w:r>
+      <w:proofErr w:type="spellEnd"/>
+      <w:r>
+        <w:t xml:space="preserve"> to the entity, which will exclude it from most processors and allow a </w:t>
+      </w:r>
+      <w:proofErr w:type="spellStart"/>
+      <w:r>
+        <w:t>DeathProcessor</w:t>
+      </w:r>
+      <w:proofErr w:type="spellEnd"/>
+      <w:r>
+        <w:t xml:space="preserve"> to take over.</w:t>
       </w:r>
     </w:p>
     <w:p>
@@ -6951,14 +7355,38 @@
     </w:p>
     <w:p>
       <w:r>
-        <w:t>The dying fragment will use a timer to indicate how long it takes until it is dead. The processor will go over every entity and count down the timer, once done, it will spawn a new entity, according to a DeadEntity EntityConfig asse. This entity will just have a transform and visualization.</w:t>
+        <w:t xml:space="preserve">The dying fragment will use a timer to indicate how long it takes until it is dead. The processor will go over every entity and count down the timer, once done, it will spawn a new entity, according to a </w:t>
+      </w:r>
+      <w:proofErr w:type="spellStart"/>
+      <w:r>
+        <w:t>DeadEntity</w:t>
+      </w:r>
+      <w:proofErr w:type="spellEnd"/>
+      <w:r>
+        <w:t xml:space="preserve"> </w:t>
+      </w:r>
+      <w:proofErr w:type="spellStart"/>
+      <w:r>
+        <w:t>EntityConfig</w:t>
+      </w:r>
+      <w:proofErr w:type="spellEnd"/>
+      <w:r>
+        <w:t xml:space="preserve"> asse. This entity will just have a transform and visualization.</w:t>
       </w:r>
       <w:r>
         <w:br/>
       </w:r>
       <w:r>
         <w:lastRenderedPageBreak/>
-        <w:t>We will not immediately destroy the now dead entity, as a supposed good practice is to instead mark it as dead by using a tag, and then using DestroyEntities() to destroy multiple entities at once.</w:t>
+        <w:t xml:space="preserve">We will not immediately destroy the now dead entity, as a supposed good practice is to instead mark it as dead by using a tag, and then using </w:t>
+      </w:r>
+      <w:proofErr w:type="spellStart"/>
+      <w:r>
+        <w:t>DestroyEntities</w:t>
+      </w:r>
+      <w:proofErr w:type="spellEnd"/>
+      <w:r>
+        <w:t>() to destroy multiple entities at once.</w:t>
       </w:r>
     </w:p>
     <w:p>
@@ -6984,7 +7412,23 @@
     </w:p>
     <w:p>
       <w:r>
-        <w:t>We will visualize the units by adding the MassMovableVisualizationTrait  to the EntityConfig asset</w:t>
+        <w:t xml:space="preserve">We will visualize the units by adding the </w:t>
+      </w:r>
+      <w:proofErr w:type="spellStart"/>
+      <w:r>
+        <w:t>MassMovableVisualizationTrait</w:t>
+      </w:r>
+      <w:proofErr w:type="spellEnd"/>
+      <w:r>
+        <w:t xml:space="preserve">  to the </w:t>
+      </w:r>
+      <w:proofErr w:type="spellStart"/>
+      <w:r>
+        <w:t>EntityConfig</w:t>
+      </w:r>
+      <w:proofErr w:type="spellEnd"/>
+      <w:r>
+        <w:t xml:space="preserve"> asset</w:t>
       </w:r>
       <w:r>
         <w:t>. This trait requires us to configure which actors or static meshes will represent the entity, along with at what distance actors or instanced static meshes will be shown.</w:t>
@@ -6998,13 +7442,45 @@
         <w:rPr>
           <w:highlight w:val="yellow"/>
         </w:rPr>
-        <w:t>Image of visualizationtrait</w:t>
-      </w:r>
+        <w:t xml:space="preserve">Image of </w:t>
+      </w:r>
+      <w:proofErr w:type="spellStart"/>
+      <w:r>
+        <w:rPr>
+          <w:highlight w:val="yellow"/>
+        </w:rPr>
+        <w:t>visualizationtrait</w:t>
+      </w:r>
+      <w:proofErr w:type="spellEnd"/>
     </w:p>
     <w:p>
       <w:r>
         <w:br/>
-        <w:t>This actor needs to have a MassAgentComponent to be able to work properly. In this component, we can then assign a sync trait. There are some sync traits that come with the plugin, but these assume that our actor inherits from ACharacter and have a CharacterMovementComponent. This is not the case for us, so we will create our own sync trait and translator. The translator is actually just a processor that sets the transform of the actors associated with an entity.</w:t>
+        <w:t xml:space="preserve">This actor needs to have a </w:t>
+      </w:r>
+      <w:proofErr w:type="spellStart"/>
+      <w:r>
+        <w:t>MassAgentComponent</w:t>
+      </w:r>
+      <w:proofErr w:type="spellEnd"/>
+      <w:r>
+        <w:t xml:space="preserve"> to be able to work properly. In this component, we can then assign a sync trait. There are some sync traits that come with the plugin, but these assume that our actor inherits from </w:t>
+      </w:r>
+      <w:proofErr w:type="spellStart"/>
+      <w:r>
+        <w:t>ACharacter</w:t>
+      </w:r>
+      <w:proofErr w:type="spellEnd"/>
+      <w:r>
+        <w:t xml:space="preserve"> and have a </w:t>
+      </w:r>
+      <w:proofErr w:type="spellStart"/>
+      <w:r>
+        <w:t>CharacterMovementComponent</w:t>
+      </w:r>
+      <w:proofErr w:type="spellEnd"/>
+      <w:r>
+        <w:t>. This is not the case for us, so we will create our own sync trait and translator. The translator is actually just a processor that sets the transform of the actors associated with an entity.</w:t>
       </w:r>
     </w:p>
     <w:p>
@@ -7017,7 +7493,15 @@
     </w:p>
     <w:p>
       <w:r>
-        <w:t>We also need to add the LODCollectorTrait, to make sure that the correct LOD tags are added to the entity, so that the visualization processor knows when to show what type of visualization.</w:t>
+        <w:t xml:space="preserve">We also need to add the </w:t>
+      </w:r>
+      <w:proofErr w:type="spellStart"/>
+      <w:r>
+        <w:t>LODCollectorTrait</w:t>
+      </w:r>
+      <w:proofErr w:type="spellEnd"/>
+      <w:r>
+        <w:t>, to make sure that the correct LOD tags are added to the entity, so that the visualization processor knows when to show what type of visualization.</w:t>
       </w:r>
     </w:p>
     <w:p/>
@@ -7041,7 +7525,23 @@
         <w:br/>
       </w:r>
       <w:r>
-        <w:t>We now need to access the MassAgentComponent, get the associated EntityHandle, and get a fragment that holds our animation state. This fragment’s state will be set by various processors, like the movement and attack processors.</w:t>
+        <w:t xml:space="preserve">We now need to access the </w:t>
+      </w:r>
+      <w:proofErr w:type="spellStart"/>
+      <w:r>
+        <w:t>MassAgentComponent</w:t>
+      </w:r>
+      <w:proofErr w:type="spellEnd"/>
+      <w:r>
+        <w:t xml:space="preserve">, get the associated </w:t>
+      </w:r>
+      <w:proofErr w:type="spellStart"/>
+      <w:r>
+        <w:t>EntityHandle</w:t>
+      </w:r>
+      <w:proofErr w:type="spellEnd"/>
+      <w:r>
+        <w:t>, and get a fragment that holds our animation state. This fragment’s state will be set by various processors, like the movement and attack processors.</w:t>
       </w:r>
     </w:p>
     <w:p>
@@ -7049,8 +7549,16 @@
         <w:rPr>
           <w:highlight w:val="yellow"/>
         </w:rPr>
-        <w:t>Image of animinstance</w:t>
-      </w:r>
+        <w:t xml:space="preserve">Image of </w:t>
+      </w:r>
+      <w:proofErr w:type="spellStart"/>
+      <w:r>
+        <w:rPr>
+          <w:highlight w:val="yellow"/>
+        </w:rPr>
+        <w:t>animinstance</w:t>
+      </w:r>
+      <w:proofErr w:type="spellEnd"/>
     </w:p>
     <w:p>
       <w:pPr>
@@ -7133,8 +7641,13 @@
       <w:r>
         <w:t xml:space="preserve">As of 5.1, Mass already does some multithreading by default. Every processor will execute on a separate thread, unless </w:t>
       </w:r>
-      <w:r>
-        <w:t>bRequiresGameThreadExecution is true</w:t>
+      <w:proofErr w:type="spellStart"/>
+      <w:r>
+        <w:t>bRequiresGameThreadExecution</w:t>
+      </w:r>
+      <w:proofErr w:type="spellEnd"/>
+      <w:r>
+        <w:t xml:space="preserve"> is true</w:t>
       </w:r>
       <w:r>
         <w:t>.</w:t>
@@ -7177,16 +7690,58 @@
     </w:p>
     <w:p>
       <w:r>
-        <w:t xml:space="preserve">We can do the exact same in our navigationprocessor, but we have to replace </w:t>
-      </w:r>
+        <w:t xml:space="preserve">We can do the exact same in our </w:t>
+      </w:r>
+      <w:proofErr w:type="spellStart"/>
+      <w:r>
+        <w:t>navigationprocessor</w:t>
+      </w:r>
+      <w:proofErr w:type="spellEnd"/>
+      <w:r>
+        <w:t xml:space="preserve">, but we have to replace </w:t>
+      </w:r>
+      <w:proofErr w:type="spellStart"/>
       <w:r>
         <w:t>FindPathToLocationSynchronously</w:t>
       </w:r>
-      <w:r>
-        <w:t xml:space="preserve"> with FindPathSync, since the first one requires to be executed on the game thread. There is also the option to use a normal for loop and use FindPathASync, but from what we tried</w:t>
-      </w:r>
-      <w:r>
-        <w:t>, this was slower than FindPathSync in a ParallelFor.</w:t>
+      <w:proofErr w:type="spellEnd"/>
+      <w:r>
+        <w:t xml:space="preserve"> with </w:t>
+      </w:r>
+      <w:proofErr w:type="spellStart"/>
+      <w:r>
+        <w:t>FindPathSync</w:t>
+      </w:r>
+      <w:proofErr w:type="spellEnd"/>
+      <w:r>
+        <w:t xml:space="preserve">, since the first one requires to be executed on the game thread. There is also the option to use a normal for loop and use </w:t>
+      </w:r>
+      <w:proofErr w:type="spellStart"/>
+      <w:r>
+        <w:t>FindPathASync</w:t>
+      </w:r>
+      <w:proofErr w:type="spellEnd"/>
+      <w:r>
+        <w:t>, but from what we tried</w:t>
+      </w:r>
+      <w:r>
+        <w:t xml:space="preserve">, this was slower than </w:t>
+      </w:r>
+      <w:proofErr w:type="spellStart"/>
+      <w:r>
+        <w:t>FindPathSync</w:t>
+      </w:r>
+      <w:proofErr w:type="spellEnd"/>
+      <w:r>
+        <w:t xml:space="preserve"> in a </w:t>
+      </w:r>
+      <w:proofErr w:type="spellStart"/>
+      <w:r>
+        <w:t>ParallelFor</w:t>
+      </w:r>
+      <w:proofErr w:type="spellEnd"/>
+      <w:r>
+        <w:t>.</w:t>
       </w:r>
     </w:p>
     <w:p>
@@ -7196,7 +7751,15 @@
     </w:p>
     <w:p>
       <w:r>
-        <w:t>Also make sure to use a mutex (FCriticalSection in Unreal Engine) whenever you don’t want two threads accessing the same section of your code at the same time.</w:t>
+        <w:t>Also make sure to use a mutex (</w:t>
+      </w:r>
+      <w:proofErr w:type="spellStart"/>
+      <w:r>
+        <w:t>FCriticalSection</w:t>
+      </w:r>
+      <w:proofErr w:type="spellEnd"/>
+      <w:r>
+        <w:t xml:space="preserve"> in Unreal Engine) whenever you don’t want two threads accessing the same section of your code at the same time.</w:t>
       </w:r>
     </w:p>
     <w:p>
@@ -7229,7 +7792,15 @@
     <w:p>
       <w:r>
         <w:lastRenderedPageBreak/>
-        <w:t xml:space="preserve">The avoidance processor that is included in the plugin, uses a hashgrid for its spatial partitioning, however, we </w:t>
+        <w:t xml:space="preserve">The avoidance processor that is included in the plugin, uses a </w:t>
+      </w:r>
+      <w:proofErr w:type="spellStart"/>
+      <w:r>
+        <w:t>hashgrid</w:t>
+      </w:r>
+      <w:proofErr w:type="spellEnd"/>
+      <w:r>
+        <w:t xml:space="preserve"> for its spatial partitioning, however, we </w:t>
       </w:r>
       <w:r>
         <w:t>will use an octree. We will likely have a high variance in density of our units, at the start of the battle, they will be evenly divided, but after they meet each other, potentially less than 10% of the space will be used. Therefore, we expect better results for our case if we use an octree, since it is supposed to have fast querying of data when there is variance in density.</w:t>
@@ -7241,7 +7812,23 @@
     </w:p>
     <w:p>
       <w:r>
-        <w:t xml:space="preserve">Luckily, Unreal Engine has some spatial partitioning structures built into the engine, like the hashgrid that was used for avoidance. They also have multiple octree implementations, the one we will use is TOctree2 (the original TOctree is deprecated), since it is the most similar to a classic octree. There is also </w:t>
+        <w:t xml:space="preserve">Luckily, Unreal Engine has some spatial partitioning structures built into the engine, like the </w:t>
+      </w:r>
+      <w:proofErr w:type="spellStart"/>
+      <w:r>
+        <w:t>hashgrid</w:t>
+      </w:r>
+      <w:proofErr w:type="spellEnd"/>
+      <w:r>
+        <w:t xml:space="preserve"> that was used for avoidance. They also have multiple octree implementations, the one we will use is TOctree2 (the original </w:t>
+      </w:r>
+      <w:proofErr w:type="spellStart"/>
+      <w:r>
+        <w:t>TOctree</w:t>
+      </w:r>
+      <w:proofErr w:type="spellEnd"/>
+      <w:r>
+        <w:t xml:space="preserve"> is deprecated), since it is the most similar to a classic octree. There is also </w:t>
       </w:r>
       <w:r>
         <w:t>FSparseDynamicOctree3</w:t>
@@ -7252,7 +7839,15 @@
     </w:p>
     <w:p>
       <w:r>
-        <w:t>Implementing the octree is simply a matter of replacing the arrays in the TargetAcquisitionSubsystem with an octree. The documentation of TOctree2 is very limited so it is somewhat difficult to figure out how to properly use it, so we will just look at other places in the engine code where it is used, and base our implementation on that.</w:t>
+        <w:t xml:space="preserve">Implementing the octree is simply a matter of replacing the arrays in the </w:t>
+      </w:r>
+      <w:proofErr w:type="spellStart"/>
+      <w:r>
+        <w:t>TargetAcquisitionSubsystem</w:t>
+      </w:r>
+      <w:proofErr w:type="spellEnd"/>
+      <w:r>
+        <w:t xml:space="preserve"> with an octree. The documentation of TOctree2 is very limited so it is somewhat difficult to figure out how to properly use it, so we will just look at other places in the engine code where it is used, and base our implementation on that.</w:t>
       </w:r>
     </w:p>
     <w:p>
@@ -7271,18 +7866,22 @@
       <w:r>
         <w:t xml:space="preserve">Next, for finding the closest target in the octree, we don’t have access to all nodes directly, but we have some functions that will help us operate on elements in the nodes. First, we will use </w:t>
       </w:r>
+      <w:proofErr w:type="spellStart"/>
       <w:r>
         <w:t>FindNearbyElements</w:t>
       </w:r>
+      <w:proofErr w:type="spellEnd"/>
       <w:r>
         <w:t>, to go over all elements in the same node as our entity. This will give us a close entity, but might be inaccurate, since there could be a neighboring node</w:t>
       </w:r>
       <w:r>
         <w:t xml:space="preserve">, that has an entity very close to the edge that is closer to us. So to get an accurate result, we will use </w:t>
       </w:r>
+      <w:proofErr w:type="spellStart"/>
       <w:r>
         <w:t>FindElementsWithBoundsTest</w:t>
       </w:r>
+      <w:proofErr w:type="spellEnd"/>
       <w:r>
         <w:t xml:space="preserve"> afterwards, with the radius of our bounds equal to the closest distance that we found so far.</w:t>
       </w:r>
@@ -7359,7 +7958,15 @@
     </w:p>
     <w:p>
       <w:r>
-        <w:t>To set up the animation sharing manager, we have to first create an instance of the manager in our gamemode.</w:t>
+        <w:t xml:space="preserve">To set up the animation sharing manager, we have to first create an instance of the manager in our </w:t>
+      </w:r>
+      <w:proofErr w:type="spellStart"/>
+      <w:r>
+        <w:t>gamemode</w:t>
+      </w:r>
+      <w:proofErr w:type="spellEnd"/>
+      <w:r>
+        <w:t>.</w:t>
       </w:r>
     </w:p>
     <w:p>
@@ -7372,7 +7979,15 @@
     </w:p>
     <w:p>
       <w:r>
-        <w:t>Then, we have to define an AnimationSharingSetup asset</w:t>
+        <w:t xml:space="preserve">Then, we have to define an </w:t>
+      </w:r>
+      <w:proofErr w:type="spellStart"/>
+      <w:r>
+        <w:t>AnimationSharingSetup</w:t>
+      </w:r>
+      <w:proofErr w:type="spellEnd"/>
+      <w:r>
+        <w:t xml:space="preserve"> asset</w:t>
       </w:r>
       <w:r>
         <w:t>. In here, we define which skeletons are used and which animations they have. We also have to enable blending and set an amount of different instances per animation, to try and make it less noticeable that animations are shared.</w:t>
@@ -7392,7 +8007,23 @@
     </w:p>
     <w:p>
       <w:r>
-        <w:t>Lastly, we have to register every actor with the animation sharing manager on BeginPlay, and unregister on EndPlay. Unregister is weirdly not available to blueprints, so we expose the function ourselves through C++;</w:t>
+        <w:t xml:space="preserve">Lastly, we have to register every actor with the animation sharing manager on </w:t>
+      </w:r>
+      <w:proofErr w:type="spellStart"/>
+      <w:r>
+        <w:t>BeginPlay</w:t>
+      </w:r>
+      <w:proofErr w:type="spellEnd"/>
+      <w:r>
+        <w:t xml:space="preserve">, and unregister on </w:t>
+      </w:r>
+      <w:proofErr w:type="spellStart"/>
+      <w:r>
+        <w:t>EndPlay</w:t>
+      </w:r>
+      <w:proofErr w:type="spellEnd"/>
+      <w:r>
+        <w:t>. Unregister is weirdly not available to blueprints, so we expose the function ourselves through C++;</w:t>
       </w:r>
     </w:p>
     <w:p>
@@ -7510,120 +8141,7 @@
         <w:t>:</w:t>
       </w:r>
     </w:p>
-    <w:p/>
-    <w:p>
-      <w:r>
-        <w:lastRenderedPageBreak/>
-        <w:br w:type="page"/>
-      </w:r>
-    </w:p>
-    <w:p>
-      <w:pPr>
-        <w:keepNext/>
-      </w:pPr>
-      <w:r>
-        <w:rPr>
-          <w:noProof/>
-        </w:rPr>
-        <w:lastRenderedPageBreak/>
-        <w:drawing>
-          <wp:inline distT="0" distB="0" distL="0" distR="0" wp14:anchorId="75153B04" wp14:editId="31212B94">
-            <wp:extent cx="6115050" cy="3439064"/>
-            <wp:effectExtent l="0" t="0" r="0" b="9525"/>
-            <wp:docPr id="1" name="Picture 1"/>
-            <wp:cNvGraphicFramePr>
-              <a:graphicFrameLocks xmlns:a="http://schemas.openxmlformats.org/drawingml/2006/main" noChangeAspect="1"/>
-            </wp:cNvGraphicFramePr>
-            <a:graphic xmlns:a="http://schemas.openxmlformats.org/drawingml/2006/main">
-              <a:graphicData uri="http://schemas.openxmlformats.org/drawingml/2006/picture">
-                <pic:pic xmlns:pic="http://schemas.openxmlformats.org/drawingml/2006/picture">
-                  <pic:nvPicPr>
-                    <pic:cNvPr id="1" name="Making-of-The-Hobbit-Laketown-7.jpg"/>
-                    <pic:cNvPicPr/>
-                  </pic:nvPicPr>
-                  <pic:blipFill>
-                    <a:blip r:embed="rId28">
-                      <a:extLst>
-                        <a:ext uri="{28A0092B-C50C-407E-A947-70E740481C1C}">
-                          <a14:useLocalDpi xmlns:a14="http://schemas.microsoft.com/office/drawing/2010/main" val="0"/>
-                        </a:ext>
-                      </a:extLst>
-                    </a:blip>
-                    <a:stretch>
-                      <a:fillRect/>
-                    </a:stretch>
-                  </pic:blipFill>
-                  <pic:spPr>
-                    <a:xfrm>
-                      <a:off x="0" y="0"/>
-                      <a:ext cx="6160869" cy="3464832"/>
-                    </a:xfrm>
-                    <a:prstGeom prst="rect">
-                      <a:avLst/>
-                    </a:prstGeom>
-                  </pic:spPr>
-                </pic:pic>
-              </a:graphicData>
-            </a:graphic>
-          </wp:inline>
-        </w:drawing>
-      </w:r>
-    </w:p>
-    <w:p>
-      <w:pPr>
-        <w:pStyle w:val="Caption"/>
-      </w:pPr>
-      <w:r>
-        <w:t xml:space="preserve">Figure </w:t>
-      </w:r>
-      <w:r>
-        <w:rPr>
-          <w:noProof/>
-        </w:rPr>
-        <w:fldChar w:fldCharType="begin"/>
-      </w:r>
-      <w:r>
-        <w:rPr>
-          <w:noProof/>
-        </w:rPr>
-        <w:instrText xml:space="preserve"> SEQ Figure \* ARABIC </w:instrText>
-      </w:r>
-      <w:r>
-        <w:rPr>
-          <w:noProof/>
-        </w:rPr>
-        <w:fldChar w:fldCharType="separate"/>
-      </w:r>
-      <w:r>
-        <w:rPr>
-          <w:noProof/>
-        </w:rPr>
-        <w:t>1</w:t>
-      </w:r>
-      <w:r>
-        <w:rPr>
-          <w:noProof/>
-        </w:rPr>
-        <w:fldChar w:fldCharType="end"/>
-      </w:r>
-      <w:r>
-        <w:t xml:space="preserve"> : </w:t>
-      </w:r>
-      <w:r>
-        <w:t xml:space="preserve"> MAKING OF THE HOBBIT: THE DESOLATION OF SMAUG – LAKETOWN (WETA DIGITAL, 2014)</w:t>
-      </w:r>
-    </w:p>
-    <w:p/>
-    <w:p/>
-    <w:p>
-      <w:pPr>
-        <w:rPr>
-          <w:rFonts w:asciiTheme="majorHAnsi" w:eastAsiaTheme="majorEastAsia" w:hAnsiTheme="majorHAnsi" w:cstheme="majorBidi"/>
-          <w:color w:val="1F4E79" w:themeColor="accent1" w:themeShade="80"/>
-          <w:sz w:val="36"/>
-          <w:szCs w:val="36"/>
-        </w:rPr>
-      </w:pPr>
+    <w:p>
       <w:r>
         <w:br w:type="page"/>
       </w:r>
@@ -7698,7 +8216,15 @@
       </w:r>
       <w:r>
         <w:br/>
-        <w:t>We could solve that by taking a frame after only one second, but this might also make results inaccurate, since there will be different animations playing, density might be different for spatial partitioning, etc…</w:t>
+        <w:t xml:space="preserve">We could solve that by taking a frame after only one second, but this might also make results inaccurate, since there will be different animations playing, density might be different for spatial partitioning, </w:t>
+      </w:r>
+      <w:proofErr w:type="spellStart"/>
+      <w:r>
+        <w:t>etc</w:t>
+      </w:r>
+      <w:proofErr w:type="spellEnd"/>
+      <w:r>
+        <w:t>…</w:t>
       </w:r>
       <w:r>
         <w:br/>
@@ -7723,7 +8249,11 @@
         <w:t>here</w:t>
       </w:r>
     </w:p>
-    <w:p/>
+    <w:p>
+      <w:r>
+        <w:br w:type="page"/>
+      </w:r>
+    </w:p>
     <w:p>
       <w:pPr>
         <w:pStyle w:val="Heading2"/>
@@ -7734,19 +8264,38 @@
       </w:pPr>
       <w:bookmarkStart w:id="33" w:name="_Toc155520913"/>
       <w:r>
+        <w:lastRenderedPageBreak/>
         <w:t>Frame Time Over Unit Count</w:t>
       </w:r>
       <w:bookmarkEnd w:id="33"/>
     </w:p>
     <w:p>
+      <w:r>
+        <w:t>The game thread takes more frame time than the render thread and the GPU in all cases, once we go past 800 vs 800 units. This means that our game functionality scales the worst over unit count, it is also our bottleneck and should be the focus of optimizations.</w:t>
+      </w:r>
+    </w:p>
+    <w:p>
+      <w:r>
+        <w:t>An unexpected result is that the battle simulator with Mass seems to only very barely improve the frame time compared to the simple battle simulator.</w:t>
+      </w:r>
+    </w:p>
+    <w:p>
+      <w:r>
+        <w:t>We can also see that the addition of spatial partitioning seems to greatly improve the scaling of the frame time.</w:t>
+      </w:r>
+    </w:p>
+    <w:p>
+      <w:pPr>
+        <w:keepNext/>
+      </w:pPr>
       <w:r>
         <w:rPr>
           <w:noProof/>
         </w:rPr>
         <w:drawing>
-          <wp:inline distT="0" distB="0" distL="0" distR="0" wp14:anchorId="578DD288" wp14:editId="492CEF9A">
-            <wp:extent cx="5943600" cy="2964180"/>
-            <wp:effectExtent l="0" t="0" r="0" b="7620"/>
+          <wp:inline distT="0" distB="0" distL="0" distR="0" wp14:anchorId="578DD288" wp14:editId="2D88BF24">
+            <wp:extent cx="5943600" cy="2910840"/>
+            <wp:effectExtent l="0" t="0" r="0" b="3810"/>
             <wp:docPr id="1327906309" name="Chart 1">
               <a:extLst xmlns:a="http://schemas.openxmlformats.org/drawingml/2006/main">
                 <a:ext uri="{FF2B5EF4-FFF2-40B4-BE49-F238E27FC236}">
@@ -7757,7 +8306,7 @@
             <wp:cNvGraphicFramePr/>
             <a:graphic xmlns:a="http://schemas.openxmlformats.org/drawingml/2006/main">
               <a:graphicData uri="http://schemas.openxmlformats.org/drawingml/2006/chart">
-                <c:chart xmlns:c="http://schemas.openxmlformats.org/drawingml/2006/chart" xmlns:r="http://schemas.openxmlformats.org/officeDocument/2006/relationships" r:id="rId29"/>
+                <c:chart xmlns:c="http://schemas.openxmlformats.org/drawingml/2006/chart" xmlns:r="http://schemas.openxmlformats.org/officeDocument/2006/relationships" r:id="rId28"/>
               </a:graphicData>
             </a:graphic>
           </wp:inline>
@@ -7765,29 +8314,44 @@
       </w:r>
     </w:p>
     <w:p>
-      <w:r>
-        <w:t>The game thread takes more frame time than the render thread and the GPU in all cases, once we go past 800 vs 800 units. This means that our game functionality scales the worst over unit count</w:t>
-      </w:r>
-      <w:r>
-        <w:t>, it is also our bottleneck and should be the focus of optimizations.</w:t>
+      <w:pPr>
+        <w:pStyle w:val="Caption"/>
+      </w:pPr>
+      <w:r>
+        <w:t xml:space="preserve">Chart </w:t>
+      </w:r>
+      <w:fldSimple w:instr=" SEQ Chart \* ARABIC ">
+        <w:r>
+          <w:rPr>
+            <w:noProof/>
+          </w:rPr>
+          <w:t>1</w:t>
+        </w:r>
+      </w:fldSimple>
+      <w:r>
+        <w:t>: Game thread frame time over unit count</w:t>
+      </w:r>
+    </w:p>
+    <w:p>
+      <w:r>
+        <w:br w:type="page"/>
       </w:r>
     </w:p>
     <w:p>
       <w:r>
         <w:lastRenderedPageBreak/>
-        <w:t>An unexpected result is that the battle simulator with Mass seems to only very barely improve the frame time compared to the simple battle simulator.</w:t>
-      </w:r>
-    </w:p>
-    <w:p>
-      <w:r>
-        <w:t>We can also see that the addition of spatial partitioning seems to greatly improve the scaling of the frame time</w:t>
-      </w:r>
-      <w:r>
-        <w:t>.</w:t>
-      </w:r>
-    </w:p>
-    <w:p/>
-    <w:p>
+        <w:t>In case of the render thread, it seems like mass greatly reduces the frame time. Probably as a result of the instanced static meshes that are used for rendering at longer distances instead of actors.</w:t>
+      </w:r>
+    </w:p>
+    <w:p>
+      <w:r>
+        <w:t>Something noticeable is that spatial partitioning seemingly improves rendering frame time. However, it is possible that because the frame time gets so high without spatial partitioning, there is a different amount of units alive at the time of the frame, which will of course influence rendering speed.</w:t>
+      </w:r>
+    </w:p>
+    <w:p>
+      <w:pPr>
+        <w:keepNext/>
+      </w:pPr>
       <w:r>
         <w:rPr>
           <w:noProof/>
@@ -7806,7 +8370,7 @@
             <wp:cNvGraphicFramePr/>
             <a:graphic xmlns:a="http://schemas.openxmlformats.org/drawingml/2006/main">
               <a:graphicData uri="http://schemas.openxmlformats.org/drawingml/2006/chart">
-                <c:chart xmlns:c="http://schemas.openxmlformats.org/drawingml/2006/chart" xmlns:r="http://schemas.openxmlformats.org/officeDocument/2006/relationships" r:id="rId30"/>
+                <c:chart xmlns:c="http://schemas.openxmlformats.org/drawingml/2006/chart" xmlns:r="http://schemas.openxmlformats.org/officeDocument/2006/relationships" r:id="rId29"/>
               </a:graphicData>
             </a:graphic>
           </wp:inline>
@@ -7814,40 +8378,42 @@
       </w:r>
     </w:p>
     <w:p>
-      <w:r>
-        <w:t>In case of the render thread, it seems like mass greatly reduces the frame time.</w:t>
-      </w:r>
-      <w:r>
-        <w:t xml:space="preserve"> Probably as a result of the instanced static meshes that are used for rendering at longer distances instead of actors</w:t>
-      </w:r>
-      <w:r>
-        <w:t>.</w:t>
-      </w:r>
-    </w:p>
-    <w:p>
-      <w:r>
-        <w:t>Something noticeable is that spatial partitioning seemingly improves rendering frame time</w:t>
-      </w:r>
-      <w:r>
-        <w:t xml:space="preserve">. However, it is </w:t>
-      </w:r>
-      <w:r>
-        <w:t>possible</w:t>
-      </w:r>
-      <w:r>
-        <w:t xml:space="preserve"> that because the frame time gets so high without spatial partitioning, there is a different amount of units alive at the time of the frame, which will of course influence rendering speed.</w:t>
+      <w:pPr>
+        <w:pStyle w:val="Caption"/>
+      </w:pPr>
+      <w:r>
+        <w:t xml:space="preserve">Chart </w:t>
+      </w:r>
+      <w:fldSimple w:instr=" SEQ Chart \* ARABIC ">
+        <w:r>
+          <w:rPr>
+            <w:noProof/>
+          </w:rPr>
+          <w:t>2</w:t>
+        </w:r>
+      </w:fldSimple>
+      <w:r>
+        <w:t>: Render thread frame time over unit count</w:t>
       </w:r>
     </w:p>
     <w:p/>
     <w:p>
+      <w:r>
+        <w:t>The GPU frame time seems to vary a lot, seemingly randomly. We can also deduce that the GPU time goes up when there are more units on screen, and that Mass, or any other technique doesn’t have a clear obvious impact on GPU performance.</w:t>
+      </w:r>
+    </w:p>
+    <w:p>
+      <w:pPr>
+        <w:keepNext/>
+      </w:pPr>
       <w:r>
         <w:rPr>
           <w:noProof/>
         </w:rPr>
         <w:drawing>
-          <wp:inline distT="0" distB="0" distL="0" distR="0" wp14:anchorId="2A392343" wp14:editId="3D3FE25D">
-            <wp:extent cx="5943600" cy="2872740"/>
-            <wp:effectExtent l="0" t="0" r="0" b="3810"/>
+          <wp:inline distT="0" distB="0" distL="0" distR="0" wp14:anchorId="2A392343" wp14:editId="52AFCE22">
+            <wp:extent cx="5943600" cy="2735580"/>
+            <wp:effectExtent l="0" t="0" r="0" b="7620"/>
             <wp:docPr id="1772324234" name="Chart 1">
               <a:extLst xmlns:a="http://schemas.openxmlformats.org/drawingml/2006/main">
                 <a:ext uri="{FF2B5EF4-FFF2-40B4-BE49-F238E27FC236}">
@@ -7858,7 +8424,7 @@
             <wp:cNvGraphicFramePr/>
             <a:graphic xmlns:a="http://schemas.openxmlformats.org/drawingml/2006/main">
               <a:graphicData uri="http://schemas.openxmlformats.org/drawingml/2006/chart">
-                <c:chart xmlns:c="http://schemas.openxmlformats.org/drawingml/2006/chart" xmlns:r="http://schemas.openxmlformats.org/officeDocument/2006/relationships" r:id="rId31"/>
+                <c:chart xmlns:c="http://schemas.openxmlformats.org/drawingml/2006/chart" xmlns:r="http://schemas.openxmlformats.org/officeDocument/2006/relationships" r:id="rId30"/>
               </a:graphicData>
             </a:graphic>
           </wp:inline>
@@ -7866,19 +8432,44 @@
       </w:r>
     </w:p>
     <w:p>
+      <w:pPr>
+        <w:pStyle w:val="Caption"/>
+      </w:pPr>
+      <w:r>
+        <w:t xml:space="preserve">Chart </w:t>
+      </w:r>
+      <w:fldSimple w:instr=" SEQ Chart \* ARABIC ">
+        <w:r>
+          <w:rPr>
+            <w:noProof/>
+          </w:rPr>
+          <w:t>3</w:t>
+        </w:r>
+      </w:fldSimple>
+      <w:r>
+        <w:t>: GPU frame time over unit count</w:t>
+      </w:r>
+    </w:p>
+    <w:p>
       <w:r>
         <w:lastRenderedPageBreak/>
-        <w:t xml:space="preserve">The GPU frame time seems to vary a lot, seemingly randomly. We can </w:t>
-      </w:r>
-      <w:r>
-        <w:t>also</w:t>
-      </w:r>
-      <w:r>
-        <w:t xml:space="preserve"> deduce that the GPU time goes up when there are more units on screen, and that Mass, or any other technique doesn’t have a clear obvious impact on GPU performance.</w:t>
-      </w:r>
-    </w:p>
-    <w:p/>
-    <w:p>
+        <w:t>For the simple battle simulator, we couldn’t gather data for target acquisition and navigation separately, so both costs are included together in this one. This makes it much more difficult to compare the simple battle simulator with the others.</w:t>
+      </w:r>
+    </w:p>
+    <w:p>
+      <w:r>
+        <w:t>Target acquisition seems to be scaling very badly, and is at least one of the reasons of why the game thread in general scales badly over unit count. The addition of multithreading seems to help a lot with the frame time, but doesn’t improve the scaling. However, the addition of spatial partitioning seems to fully solve that issue.</w:t>
+      </w:r>
+    </w:p>
+    <w:p>
+      <w:r>
+        <w:t>It is noticeable that the Mass battle simulator has a worse frame time than the simple one, even with the simple one also including navigation. This is likely caused by a mistake in our implementation or measurements, and would need to be further analyzed to find the reason.</w:t>
+      </w:r>
+    </w:p>
+    <w:p>
+      <w:pPr>
+        <w:keepNext/>
+      </w:pPr>
       <w:r>
         <w:rPr>
           <w:noProof/>
@@ -7897,7 +8488,7 @@
             <wp:cNvGraphicFramePr/>
             <a:graphic xmlns:a="http://schemas.openxmlformats.org/drawingml/2006/main">
               <a:graphicData uri="http://schemas.openxmlformats.org/drawingml/2006/chart">
-                <c:chart xmlns:c="http://schemas.openxmlformats.org/drawingml/2006/chart" xmlns:r="http://schemas.openxmlformats.org/officeDocument/2006/relationships" r:id="rId32"/>
+                <c:chart xmlns:c="http://schemas.openxmlformats.org/drawingml/2006/chart" xmlns:r="http://schemas.openxmlformats.org/officeDocument/2006/relationships" r:id="rId31"/>
               </a:graphicData>
             </a:graphic>
           </wp:inline>
@@ -7905,45 +8496,48 @@
       </w:r>
     </w:p>
     <w:p>
-      <w:r>
-        <w:t>First of all, for the simple battle simulator, we couldn’t gather data for target acquisition and navigation separately, so both costs are included together in this one. This makes it much more difficult to compare the simple battle simulator with the others.</w:t>
-      </w:r>
-    </w:p>
-    <w:p>
-      <w:r>
-        <w:t xml:space="preserve">Target acquisition seems to be scaling very badly, and is at least one of the reasons of why the game thread in general scales badly over unit count. </w:t>
-      </w:r>
-      <w:r>
-        <w:t xml:space="preserve">The addition of multithreading seems to help a lot with the frame time, but doesn’t improve the scaling. </w:t>
-      </w:r>
-      <w:r>
-        <w:t>However, the addition of spatial partitioning</w:t>
-      </w:r>
-      <w:r>
-        <w:t xml:space="preserve"> seems to</w:t>
-      </w:r>
-      <w:r>
-        <w:t xml:space="preserve"> fully solve that issue.</w:t>
-      </w:r>
-    </w:p>
-    <w:p>
-      <w:r>
-        <w:t>It is noticeable that the Mass battle simulator has a worse frame time than the simple one, even with the simple one also including navigation</w:t>
-      </w:r>
-      <w:r>
-        <w:t>. This is likely caused by a mistake in our implementation or measurements, and would need to be further analyzed to find the reason.</w:t>
+      <w:pPr>
+        <w:pStyle w:val="Caption"/>
+      </w:pPr>
+      <w:r>
+        <w:t xml:space="preserve">Chart </w:t>
+      </w:r>
+      <w:fldSimple w:instr=" SEQ Chart \* ARABIC ">
+        <w:r>
+          <w:rPr>
+            <w:noProof/>
+          </w:rPr>
+          <w:t>4</w:t>
+        </w:r>
+      </w:fldSimple>
+      <w:r>
+        <w:t>: Target acquisition frame time over unit count</w:t>
       </w:r>
     </w:p>
     <w:p/>
     <w:p>
+      <w:r>
+        <w:t>The navigation frame time of the simple battle simulator was included in target acquisition time, since we couldn’t distinguish those measurements. As a result it is excluded from this graph.</w:t>
+      </w:r>
+    </w:p>
+    <w:p>
+      <w:r>
+        <w:t>Navigation seems to scale at roughly O(n) time. Multithreading improved navigation frame time by quite a lot, but didn’t affect the scaling.</w:t>
+      </w:r>
+    </w:p>
+    <w:p>
+      <w:pPr>
+        <w:keepNext/>
+      </w:pPr>
       <w:r>
         <w:rPr>
           <w:noProof/>
         </w:rPr>
+        <w:lastRenderedPageBreak/>
         <w:drawing>
-          <wp:inline distT="0" distB="0" distL="0" distR="0" wp14:anchorId="2096C11C" wp14:editId="16CFE5BE">
-            <wp:extent cx="5943600" cy="2552700"/>
-            <wp:effectExtent l="0" t="0" r="0" b="0"/>
+          <wp:inline distT="0" distB="0" distL="0" distR="0" wp14:anchorId="2096C11C" wp14:editId="78D0EB86">
+            <wp:extent cx="5943600" cy="2499360"/>
+            <wp:effectExtent l="0" t="0" r="0" b="15240"/>
             <wp:docPr id="1694610741" name="Chart 1">
               <a:extLst xmlns:a="http://schemas.openxmlformats.org/drawingml/2006/main">
                 <a:ext uri="{FF2B5EF4-FFF2-40B4-BE49-F238E27FC236}">
@@ -7954,7 +8548,7 @@
             <wp:cNvGraphicFramePr/>
             <a:graphic xmlns:a="http://schemas.openxmlformats.org/drawingml/2006/main">
               <a:graphicData uri="http://schemas.openxmlformats.org/drawingml/2006/chart">
-                <c:chart xmlns:c="http://schemas.openxmlformats.org/drawingml/2006/chart" xmlns:r="http://schemas.openxmlformats.org/officeDocument/2006/relationships" r:id="rId33"/>
+                <c:chart xmlns:c="http://schemas.openxmlformats.org/drawingml/2006/chart" xmlns:r="http://schemas.openxmlformats.org/officeDocument/2006/relationships" r:id="rId32"/>
               </a:graphicData>
             </a:graphic>
           </wp:inline>
@@ -7962,21 +8556,47 @@
       </w:r>
     </w:p>
     <w:p>
-      <w:r>
-        <w:lastRenderedPageBreak/>
-        <w:t>The navigation frame time of the simple battle simulator was included in target acquisition time, since we couldn’t distinguish those measurements. As a result it is excluded from this graph.</w:t>
-      </w:r>
-    </w:p>
-    <w:p>
-      <w:r>
-        <w:t>Navigation seems to scale at roughly O(n)</w:t>
-      </w:r>
-      <w:r>
-        <w:t xml:space="preserve"> time. Multithreading improved navigation frame time by quite a lot, but didn’t affect the scaling.</w:t>
-      </w:r>
-    </w:p>
-    <w:p/>
-    <w:p>
+      <w:pPr>
+        <w:pStyle w:val="Caption"/>
+      </w:pPr>
+      <w:r>
+        <w:t xml:space="preserve">Chart </w:t>
+      </w:r>
+      <w:fldSimple w:instr=" SEQ Chart \* ARABIC ">
+        <w:r>
+          <w:rPr>
+            <w:noProof/>
+          </w:rPr>
+          <w:t>5</w:t>
+        </w:r>
+      </w:fldSimple>
+      <w:r>
+        <w:t>: Navigation frame time over unit count</w:t>
+      </w:r>
+    </w:p>
+    <w:p>
+      <w:r>
+        <w:t>In this graph, we can see that the character movement component that was used in the simple battle simulator, seems to be very inefficient in general, even with only a few hundred units.</w:t>
+      </w:r>
+    </w:p>
+    <w:p>
+      <w:r>
+        <w:t>The movement in the Mass battle simulator is very fast, and the avoidance processor seems to be very optimized. It is not multithreaded however, so there is no noticeable difference with the multithreading addition.</w:t>
+      </w:r>
+    </w:p>
+    <w:p>
+      <w:r>
+        <w:t>Movement and avoidance take over 25 milliseconds in the final test, which means they will still need more optimizations if we want to run the battle simulator at 30 fps.</w:t>
+      </w:r>
+      <w:r>
+        <w:br/>
+        <w:t xml:space="preserve">Multithreading could potentially be a good enough solution. </w:t>
+      </w:r>
+    </w:p>
+    <w:p>
+      <w:pPr>
+        <w:keepNext/>
+      </w:pPr>
       <w:r>
         <w:rPr>
           <w:noProof/>
@@ -7995,7 +8615,7 @@
             <wp:cNvGraphicFramePr/>
             <a:graphic xmlns:a="http://schemas.openxmlformats.org/drawingml/2006/main">
               <a:graphicData uri="http://schemas.openxmlformats.org/drawingml/2006/chart">
-                <c:chart xmlns:c="http://schemas.openxmlformats.org/drawingml/2006/chart" xmlns:r="http://schemas.openxmlformats.org/officeDocument/2006/relationships" r:id="rId34"/>
+                <c:chart xmlns:c="http://schemas.openxmlformats.org/drawingml/2006/chart" xmlns:r="http://schemas.openxmlformats.org/officeDocument/2006/relationships" r:id="rId33"/>
               </a:graphicData>
             </a:graphic>
           </wp:inline>
@@ -8003,49 +8623,53 @@
       </w:r>
     </w:p>
     <w:p>
-      <w:r>
-        <w:t>In this graph, we can see that the character movement component that was used in the simple battle simulator, seems to be very inefficient in general, even with only a few hundred units.</w:t>
-      </w:r>
-    </w:p>
-    <w:p>
-      <w:r>
-        <w:t>The movement in the Mass battle simulator is very fast, and the avoidance processor seems to be very optimized. It is not multithreaded however, so there is no noticeable difference with the multithreading addition.</w:t>
-      </w:r>
-    </w:p>
-    <w:p>
-      <w:r>
-        <w:t>Movement and avoidance take over 25 m</w:t>
-      </w:r>
-      <w:r>
-        <w:t>illi</w:t>
-      </w:r>
-      <w:r>
-        <w:t>s</w:t>
-      </w:r>
-      <w:r>
-        <w:t>econds</w:t>
-      </w:r>
-      <w:r>
-        <w:t xml:space="preserve"> in the final test, which means they will still need more optimizations if we want to run</w:t>
-      </w:r>
-      <w:r>
-        <w:t xml:space="preserve"> the battle simulator at 30 fps.</w:t>
-      </w:r>
-      <w:r>
-        <w:br/>
-        <w:t>Multithreading could potentially be a good enough solution.</w:t>
-      </w:r>
-      <w:r>
-        <w:t xml:space="preserve"> </w:t>
-      </w:r>
-    </w:p>
-    <w:p/>
-    <w:p>
+      <w:pPr>
+        <w:pStyle w:val="Caption"/>
+      </w:pPr>
+      <w:r>
+        <w:t xml:space="preserve">Chart </w:t>
+      </w:r>
+      <w:fldSimple w:instr=" SEQ Chart \* ARABIC ">
+        <w:r>
+          <w:rPr>
+            <w:noProof/>
+          </w:rPr>
+          <w:t>6</w:t>
+        </w:r>
+      </w:fldSimple>
+      <w:r>
+        <w:t>: Movement and avoidance frame time over unit count</w:t>
+      </w:r>
+    </w:p>
+    <w:p>
+      <w:r>
+        <w:lastRenderedPageBreak/>
+        <w:t>The time it takes to translate from Mass to the actors is noticeable enough to be worth analyzing. In the first three tests, the frame time seems to steadily grow, after which it stabilizes. This is because at that point, most new units will be spawned outside of the range where actors get used for visualization.</w:t>
+      </w:r>
+    </w:p>
+    <w:p>
+      <w:r>
+        <w:t>The frame time in case of the animation sharing implementation deviates from the others. This might be because there is an extra step involved with the skeletal meshes copying data from the animation sharing manager. It could also be a measuring mistake.</w:t>
+      </w:r>
+    </w:p>
+    <w:p>
+      <w:r>
+        <w:t>Multithreading did not improve translation frame time, because we are not able to manipulate actor positions from a thread other than the game thread. Which means we are not able to multithread this process at all.</w:t>
+      </w:r>
+    </w:p>
+    <w:p>
+      <w:r>
+        <w:t>Using vertex animations could potentially eliminate this entire cost, since we could use instanced static meshes to render everything in that case.</w:t>
+      </w:r>
+    </w:p>
+    <w:p>
+      <w:pPr>
+        <w:keepNext/>
+      </w:pPr>
       <w:r>
         <w:rPr>
           <w:noProof/>
         </w:rPr>
-        <w:lastRenderedPageBreak/>
         <w:drawing>
           <wp:inline distT="0" distB="0" distL="0" distR="0" wp14:anchorId="26444B73" wp14:editId="428D51B4">
             <wp:extent cx="5943600" cy="2727960"/>
@@ -8060,7 +8684,7 @@
             <wp:cNvGraphicFramePr/>
             <a:graphic xmlns:a="http://schemas.openxmlformats.org/drawingml/2006/main">
               <a:graphicData uri="http://schemas.openxmlformats.org/drawingml/2006/chart">
-                <c:chart xmlns:c="http://schemas.openxmlformats.org/drawingml/2006/chart" xmlns:r="http://schemas.openxmlformats.org/officeDocument/2006/relationships" r:id="rId35"/>
+                <c:chart xmlns:c="http://schemas.openxmlformats.org/drawingml/2006/chart" xmlns:r="http://schemas.openxmlformats.org/officeDocument/2006/relationships" r:id="rId34"/>
               </a:graphicData>
             </a:graphic>
           </wp:inline>
@@ -8068,49 +8692,54 @@
       </w:r>
     </w:p>
     <w:p>
-      <w:r>
-        <w:t>The time it takes to translate from Mass to the actors is noticeable enough to be worth analyzing. In the first three tests, the frame time seems to steadily grow, after which it stabilizes. This is because at that point, most new units will be spawned outside of the range where actors get used for visualization.</w:t>
-      </w:r>
-    </w:p>
-    <w:p>
-      <w:r>
-        <w:t xml:space="preserve">The frame time in case of the animation sharing implementation deviates from the others. This might be because there is an extra step involved with the skeletal meshes copying data from the animation sharing manager. It </w:t>
-      </w:r>
-      <w:r>
-        <w:t>could</w:t>
-      </w:r>
-      <w:r>
-        <w:t xml:space="preserve"> also</w:t>
-      </w:r>
-      <w:r>
-        <w:t xml:space="preserve"> be a measuring mistake</w:t>
-      </w:r>
-      <w:r>
-        <w:t>.</w:t>
-      </w:r>
-    </w:p>
-    <w:p>
-      <w:r>
-        <w:t>Multithreading did not improve translation frame time, because we are not able to manipulate actor positions from a thread other than the game thread. Which means we are not able to multithread this process at all.</w:t>
-      </w:r>
-    </w:p>
-    <w:p>
-      <w:r>
-        <w:t>Using vertex animations could potentially eliminate this</w:t>
-      </w:r>
-      <w:r>
-        <w:t xml:space="preserve"> entire</w:t>
-      </w:r>
-      <w:r>
-        <w:t xml:space="preserve"> cost, since we could use instanced static meshes to render everything in that case.</w:t>
+      <w:pPr>
+        <w:pStyle w:val="Caption"/>
+      </w:pPr>
+      <w:r>
+        <w:t xml:space="preserve">Chart </w:t>
+      </w:r>
+      <w:fldSimple w:instr=" SEQ Chart \* ARABIC ">
+        <w:r>
+          <w:rPr>
+            <w:noProof/>
+          </w:rPr>
+          <w:t>7</w:t>
+        </w:r>
+      </w:fldSimple>
+      <w:r>
+        <w:t>: Mass to actor frame time over unit count</w:t>
       </w:r>
     </w:p>
     <w:p/>
     <w:p>
+      <w:r>
+        <w:t>Animation frame times vary a lot, this might be because of the kind of animations that are playing at that specific frame, for example an attacking animations might be more costly than an idle one. Or perhaps it is more costly while the animations are blending between each other.</w:t>
+      </w:r>
+    </w:p>
+    <w:p>
+      <w:r>
+        <w:t>We can see that the simple battle simulator needs a lot more frame time for animations compared to the Mass implementations. This is because in Mass, the furthest away units are instanced static meshes and don’t play any animations. This is definitely somewhat noticeable though, so the improved animation performance comes at a cost of quality in this case.</w:t>
+      </w:r>
+    </w:p>
+    <w:p>
+      <w:r>
+        <w:t>The animation sharing implementation greatly reduces animation frame time in all tests, which means that it works quite well.</w:t>
+      </w:r>
+    </w:p>
+    <w:p>
+      <w:r>
+        <w:t>Vertex animations might be a better solution than animation sharing, since it would solve the issue of far away units not having animations and also delegate the animation work to the GPU.</w:t>
+      </w:r>
+    </w:p>
+    <w:p>
+      <w:pPr>
+        <w:keepNext/>
+      </w:pPr>
       <w:r>
         <w:rPr>
           <w:noProof/>
         </w:rPr>
+        <w:lastRenderedPageBreak/>
         <w:drawing>
           <wp:inline distT="0" distB="0" distL="0" distR="0" wp14:anchorId="4CE9048F" wp14:editId="3F7D048E">
             <wp:extent cx="5943600" cy="2453640"/>
@@ -8125,7 +8754,7 @@
             <wp:cNvGraphicFramePr/>
             <a:graphic xmlns:a="http://schemas.openxmlformats.org/drawingml/2006/main">
               <a:graphicData uri="http://schemas.openxmlformats.org/drawingml/2006/chart">
-                <c:chart xmlns:c="http://schemas.openxmlformats.org/drawingml/2006/chart" xmlns:r="http://schemas.openxmlformats.org/officeDocument/2006/relationships" r:id="rId36"/>
+                <c:chart xmlns:c="http://schemas.openxmlformats.org/drawingml/2006/chart" xmlns:r="http://schemas.openxmlformats.org/officeDocument/2006/relationships" r:id="rId35"/>
               </a:graphicData>
             </a:graphic>
           </wp:inline>
@@ -8133,27 +8762,24 @@
       </w:r>
     </w:p>
     <w:p>
-      <w:r>
-        <w:lastRenderedPageBreak/>
-        <w:t>Animation frame times vary a lot, this might be because of the kind of animations that are playing at that specific frame, for example an attacking animations might be more costly than an idle one. Or perhaps it is more costly while the animations are blending between each other.</w:t>
-      </w:r>
-    </w:p>
-    <w:p>
-      <w:r>
-        <w:t>We can see that the simple battle simulator needs a lot more frame time for animations compared to the Mass implementations. This is because in Mass, the furthest away units are instanced static meshes and don’t play any animations. This is definitely somewhat noticeable though, so the improved animation performance comes at a cost of quality in this case.</w:t>
-      </w:r>
-    </w:p>
-    <w:p>
-      <w:r>
-        <w:t>The animation sharing implementation greatly reduces animation frame time in all tests, which means that it works quite well.</w:t>
-      </w:r>
-    </w:p>
-    <w:p>
-      <w:r>
-        <w:t>Vertex animations might be a better solution than animation sharing, since it would solve the issue of far away units not having animations and also delegate the animation work to the GPU.</w:t>
-      </w:r>
-    </w:p>
-    <w:p/>
+      <w:pPr>
+        <w:pStyle w:val="Caption"/>
+      </w:pPr>
+      <w:r>
+        <w:t xml:space="preserve">Chart </w:t>
+      </w:r>
+      <w:fldSimple w:instr=" SEQ Chart \* ARABIC ">
+        <w:r>
+          <w:rPr>
+            <w:noProof/>
+          </w:rPr>
+          <w:t>8</w:t>
+        </w:r>
+      </w:fldSimple>
+      <w:r>
+        <w:t>: Animation frame time over unit count</w:t>
+      </w:r>
+    </w:p>
     <w:p>
       <w:pPr>
         <w:pStyle w:val="Heading2"/>
@@ -8173,7 +8799,16 @@
         <w:t>Through the following graphs, we will take a look at which elements take the most time in the game thread, since that is our biggest bottleneck. These measurements are from the 800 vs 800 test, because that is about where the fps drops below 60 in all cases.</w:t>
       </w:r>
     </w:p>
-    <w:p>
+    <w:p/>
+    <w:p>
+      <w:r>
+        <w:t>In the simple battle simulator, it is obvious that the character movement component is the biggest performance issue. Creating your own movement component and avoidance system might help with that. After that, target acquisition takes the most frame time.</w:t>
+      </w:r>
+    </w:p>
+    <w:p>
+      <w:pPr>
+        <w:keepNext/>
+      </w:pPr>
       <w:r>
         <w:rPr>
           <w:noProof/>
@@ -8192,7 +8827,7 @@
             <wp:cNvGraphicFramePr/>
             <a:graphic xmlns:a="http://schemas.openxmlformats.org/drawingml/2006/main">
               <a:graphicData uri="http://schemas.openxmlformats.org/drawingml/2006/chart">
-                <c:chart xmlns:c="http://schemas.openxmlformats.org/drawingml/2006/chart" xmlns:r="http://schemas.openxmlformats.org/officeDocument/2006/relationships" r:id="rId37"/>
+                <c:chart xmlns:c="http://schemas.openxmlformats.org/drawingml/2006/chart" xmlns:r="http://schemas.openxmlformats.org/officeDocument/2006/relationships" r:id="rId36"/>
               </a:graphicData>
             </a:graphic>
           </wp:inline>
@@ -8200,17 +8835,44 @@
       </w:r>
     </w:p>
     <w:p>
-      <w:r>
-        <w:t>In the simple battle simulator, it is obvious that the character movement component is the biggest performance issue. Creating your own movement component and avoidance system might help with that. After that, target acquisition takes the most frame time.</w:t>
+      <w:pPr>
+        <w:pStyle w:val="Caption"/>
+      </w:pPr>
+      <w:r>
+        <w:t xml:space="preserve">Chart </w:t>
+      </w:r>
+      <w:fldSimple w:instr=" SEQ Chart \* ARABIC ">
+        <w:r>
+          <w:rPr>
+            <w:noProof/>
+          </w:rPr>
+          <w:t>9</w:t>
+        </w:r>
+      </w:fldSimple>
+      <w:r>
+        <w:t>: Game thread frame time distribution in the simple battle simulator with 800 vs 800 units</w:t>
       </w:r>
     </w:p>
     <w:p/>
     <w:p>
+      <w:r>
+        <w:lastRenderedPageBreak/>
+        <w:t>In the Mass battle simulator, target acquisition takes most of the frame time. This could be the result of a mistake in the implementation.</w:t>
+      </w:r>
+    </w:p>
+    <w:p>
+      <w:r>
+        <w:t>It is also noticeable that the navigation starts taking a big chunk of frame time as well.</w:t>
+      </w:r>
+    </w:p>
+    <w:p>
+      <w:pPr>
+        <w:keepNext/>
+      </w:pPr>
       <w:r>
         <w:rPr>
           <w:noProof/>
         </w:rPr>
-        <w:lastRenderedPageBreak/>
         <w:drawing>
           <wp:inline distT="0" distB="0" distL="0" distR="0" wp14:anchorId="7F0980A5" wp14:editId="2A993E31">
             <wp:extent cx="4572000" cy="2743200"/>
@@ -8225,7 +8887,7 @@
             <wp:cNvGraphicFramePr/>
             <a:graphic xmlns:a="http://schemas.openxmlformats.org/drawingml/2006/main">
               <a:graphicData uri="http://schemas.openxmlformats.org/drawingml/2006/chart">
-                <c:chart xmlns:c="http://schemas.openxmlformats.org/drawingml/2006/chart" xmlns:r="http://schemas.openxmlformats.org/officeDocument/2006/relationships" r:id="rId38"/>
+                <c:chart xmlns:c="http://schemas.openxmlformats.org/drawingml/2006/chart" xmlns:r="http://schemas.openxmlformats.org/officeDocument/2006/relationships" r:id="rId37"/>
               </a:graphicData>
             </a:graphic>
           </wp:inline>
@@ -8233,17 +8895,46 @@
       </w:r>
     </w:p>
     <w:p>
-      <w:r>
-        <w:t>In the Mass battle simulator, target acquisition takes most of the frame time. This could be the result of a mistake in the implementation.</w:t>
-      </w:r>
-    </w:p>
-    <w:p>
-      <w:r>
-        <w:t>It is also noticeable that the navigation starts taking a big chunk of frame time as well.</w:t>
+      <w:pPr>
+        <w:pStyle w:val="Caption"/>
+      </w:pPr>
+      <w:r>
+        <w:t xml:space="preserve">Chart </w:t>
+      </w:r>
+      <w:fldSimple w:instr=" SEQ Chart \* ARABIC ">
+        <w:r>
+          <w:rPr>
+            <w:noProof/>
+          </w:rPr>
+          <w:t>10</w:t>
+        </w:r>
+      </w:fldSimple>
+      <w:r>
+        <w:t>: Game thread frame time distribution in the</w:t>
+      </w:r>
+      <w:r>
+        <w:t xml:space="preserve"> mass</w:t>
+      </w:r>
+      <w:r>
+        <w:t xml:space="preserve"> battle simulator with</w:t>
+      </w:r>
+      <w:r>
+        <w:t xml:space="preserve"> </w:t>
+      </w:r>
+      <w:r>
+        <w:t>800 vs 800 units</w:t>
       </w:r>
     </w:p>
     <w:p/>
     <w:p>
+      <w:r>
+        <w:t>With the addition of multithreading, we can see that the distribution of frame time is much more even than before. However, target acquisition is still clearly the biggest chunk, while animation and navigation start to become very noticeable as well.</w:t>
+      </w:r>
+    </w:p>
+    <w:p>
+      <w:pPr>
+        <w:keepNext/>
+      </w:pPr>
       <w:r>
         <w:rPr>
           <w:noProof/>
@@ -8262,7 +8953,7 @@
             <wp:cNvGraphicFramePr/>
             <a:graphic xmlns:a="http://schemas.openxmlformats.org/drawingml/2006/main">
               <a:graphicData uri="http://schemas.openxmlformats.org/drawingml/2006/chart">
-                <c:chart xmlns:c="http://schemas.openxmlformats.org/drawingml/2006/chart" xmlns:r="http://schemas.openxmlformats.org/officeDocument/2006/relationships" r:id="rId39"/>
+                <c:chart xmlns:c="http://schemas.openxmlformats.org/drawingml/2006/chart" xmlns:r="http://schemas.openxmlformats.org/officeDocument/2006/relationships" r:id="rId38"/>
               </a:graphicData>
             </a:graphic>
           </wp:inline>
@@ -8270,19 +8961,40 @@
       </w:r>
     </w:p>
     <w:p>
-      <w:r>
-        <w:t>With the addition of multithreading, we can see that the distribution of frame time is much more even than before. However, target acquisition is still clearly the biggest chunk, while animation and navigation start to become very noticeable as well.</w:t>
-      </w:r>
-    </w:p>
-    <w:p/>
-    <w:p>
+      <w:pPr>
+        <w:pStyle w:val="Caption"/>
+      </w:pPr>
+      <w:r>
+        <w:t xml:space="preserve">Chart </w:t>
+      </w:r>
+      <w:fldSimple w:instr=" SEQ Chart \* ARABIC ">
+        <w:r>
+          <w:rPr>
+            <w:noProof/>
+          </w:rPr>
+          <w:t>11</w:t>
+        </w:r>
+      </w:fldSimple>
+      <w:r>
+        <w:t>: Game thread frame time distribution in the mass battle simulator with multithreading with 800 vs 800 units</w:t>
+      </w:r>
+    </w:p>
+    <w:p>
+      <w:r>
+        <w:lastRenderedPageBreak/>
+        <w:t>Spatial partitioning resolves the scaling issue that target acquisition had. As a result, the biggest consumers of frame time are now animation and navigation.</w:t>
+      </w:r>
+    </w:p>
+    <w:p>
+      <w:pPr>
+        <w:keepNext/>
+      </w:pPr>
       <w:r>
         <w:rPr>
           <w:noProof/>
         </w:rPr>
-        <w:lastRenderedPageBreak/>
         <w:drawing>
-          <wp:inline distT="0" distB="0" distL="0" distR="0" wp14:anchorId="6C27D567" wp14:editId="4F32C3CF">
+          <wp:inline distT="0" distB="0" distL="0" distR="0" wp14:anchorId="6C27D567" wp14:editId="2E731452">
             <wp:extent cx="4572000" cy="2743200"/>
             <wp:effectExtent l="0" t="0" r="0" b="0"/>
             <wp:docPr id="917521512" name="Chart 1">
@@ -8295,7 +9007,7 @@
             <wp:cNvGraphicFramePr/>
             <a:graphic xmlns:a="http://schemas.openxmlformats.org/drawingml/2006/main">
               <a:graphicData uri="http://schemas.openxmlformats.org/drawingml/2006/chart">
-                <c:chart xmlns:c="http://schemas.openxmlformats.org/drawingml/2006/chart" xmlns:r="http://schemas.openxmlformats.org/officeDocument/2006/relationships" r:id="rId40"/>
+                <c:chart xmlns:c="http://schemas.openxmlformats.org/drawingml/2006/chart" xmlns:r="http://schemas.openxmlformats.org/officeDocument/2006/relationships" r:id="rId39"/>
               </a:graphicData>
             </a:graphic>
           </wp:inline>
@@ -8303,12 +9015,40 @@
       </w:r>
     </w:p>
     <w:p>
-      <w:r>
-        <w:t>Spatial partitioning resolves the scaling issue that target acquisition had. As a result, the biggest consumers of frame time are now animation and navigation.</w:t>
+      <w:pPr>
+        <w:pStyle w:val="Caption"/>
+      </w:pPr>
+      <w:r>
+        <w:t xml:space="preserve">Chart </w:t>
+      </w:r>
+      <w:fldSimple w:instr=" SEQ Chart \* ARABIC ">
+        <w:r>
+          <w:rPr>
+            <w:noProof/>
+          </w:rPr>
+          <w:t>12</w:t>
+        </w:r>
+      </w:fldSimple>
+      <w:r>
+        <w:t xml:space="preserve">: Game thread frame time distribution in the mass battle simulator with </w:t>
+      </w:r>
+      <w:r>
+        <w:t>spatial partitioning</w:t>
+      </w:r>
+      <w:r>
+        <w:t xml:space="preserve"> with 800 vs 800 units</w:t>
       </w:r>
     </w:p>
     <w:p/>
     <w:p>
+      <w:r>
+        <w:t>With our final addition of animation sharing, we drastically reduce the frame time that animation takes. With the newest game thread bottleneck being the navigation.</w:t>
+      </w:r>
+    </w:p>
+    <w:p>
+      <w:pPr>
+        <w:keepNext/>
+      </w:pPr>
       <w:r>
         <w:rPr>
           <w:noProof/>
@@ -8327,7 +9067,7 @@
             <wp:cNvGraphicFramePr/>
             <a:graphic xmlns:a="http://schemas.openxmlformats.org/drawingml/2006/main">
               <a:graphicData uri="http://schemas.openxmlformats.org/drawingml/2006/chart">
-                <c:chart xmlns:c="http://schemas.openxmlformats.org/drawingml/2006/chart" xmlns:r="http://schemas.openxmlformats.org/officeDocument/2006/relationships" r:id="rId41"/>
+                <c:chart xmlns:c="http://schemas.openxmlformats.org/drawingml/2006/chart" xmlns:r="http://schemas.openxmlformats.org/officeDocument/2006/relationships" r:id="rId40"/>
               </a:graphicData>
             </a:graphic>
           </wp:inline>
@@ -8335,8 +9075,28 @@
       </w:r>
     </w:p>
     <w:p>
-      <w:r>
-        <w:t>With our final addition of animation sharing, we drastically reduce the frame time that animation takes. With the newest game thread bottleneck being the navigation.</w:t>
+      <w:pPr>
+        <w:pStyle w:val="Caption"/>
+      </w:pPr>
+      <w:r>
+        <w:t xml:space="preserve">Chart </w:t>
+      </w:r>
+      <w:fldSimple w:instr=" SEQ Chart \* ARABIC ">
+        <w:r>
+          <w:rPr>
+            <w:noProof/>
+          </w:rPr>
+          <w:t>13</w:t>
+        </w:r>
+      </w:fldSimple>
+      <w:r>
+        <w:t xml:space="preserve">: Game thread frame time distribution in the mass battle simulator with </w:t>
+      </w:r>
+      <w:r>
+        <w:t>animation sharing</w:t>
+      </w:r>
+      <w:r>
+        <w:t xml:space="preserve"> with 800 vs 800 units</w:t>
       </w:r>
     </w:p>
     <w:p>
@@ -8407,11 +9167,6 @@
         <w:t>Animation sharing does reduce animation frame time.</w:t>
       </w:r>
     </w:p>
-    <w:p/>
-    <w:p/>
-    <w:p/>
-    <w:p/>
-    <w:p/>
     <w:p>
       <w:r>
         <w:br w:type="page"/>
@@ -8712,7 +9467,15 @@
     </w:p>
     <w:p>
       <w:r>
-        <w:t>There could also be a study on how to add projectiles to the simulation. This is quite a big addition, since you might need hit detection, efficient spawning of entities, etc…</w:t>
+        <w:t xml:space="preserve">There could also be a study on how to add projectiles to the simulation. This is quite a big addition, since you might need hit detection, efficient spawning of entities, </w:t>
+      </w:r>
+      <w:proofErr w:type="spellStart"/>
+      <w:r>
+        <w:t>etc</w:t>
+      </w:r>
+      <w:proofErr w:type="spellEnd"/>
+      <w:r>
+        <w:t>…</w:t>
       </w:r>
     </w:p>
     <w:p>
@@ -9053,7 +9816,15 @@
     </w:p>
     <w:p>
       <w:r>
-        <w:t>Thank Howest &amp; DAE</w:t>
+        <w:t xml:space="preserve">Thank </w:t>
+      </w:r>
+      <w:proofErr w:type="spellStart"/>
+      <w:r>
+        <w:t>Howest</w:t>
+      </w:r>
+      <w:proofErr w:type="spellEnd"/>
+      <w:r>
+        <w:t xml:space="preserve"> &amp; DAE</w:t>
       </w:r>
     </w:p>
     <w:p/>
@@ -9098,7 +9869,27 @@
           <w:color w:val="auto"/>
           <w:highlight w:val="yellow"/>
         </w:rPr>
-        <w:t xml:space="preserve">In many cases, there are items that were developed for a research paper that can’t go into the actual paper in full. Things suc as code, art pieces, output of statistical analysis, questionnaires, … In this </w:t>
+        <w:t xml:space="preserve">In many cases, there are items that were developed for a research paper that can’t go into the actual paper in full. Things </w:t>
+      </w:r>
+      <w:proofErr w:type="spellStart"/>
+      <w:r>
+        <w:rPr>
+          <w:rStyle w:val="SubtleEmphasis"/>
+          <w:b/>
+          <w:color w:val="auto"/>
+          <w:highlight w:val="yellow"/>
+        </w:rPr>
+        <w:t>suc</w:t>
+      </w:r>
+      <w:proofErr w:type="spellEnd"/>
+      <w:r>
+        <w:rPr>
+          <w:rStyle w:val="SubtleEmphasis"/>
+          <w:b/>
+          <w:color w:val="auto"/>
+          <w:highlight w:val="yellow"/>
+        </w:rPr>
+        <w:t xml:space="preserve"> as code, art pieces, output of statistical analysis, questionnaires, … In this </w:t>
       </w:r>
       <w:r>
         <w:rPr>
@@ -9137,14 +9928,22 @@
     </w:p>
     <w:p>
       <w:r>
-        <w:t>Add github link</w:t>
+        <w:t xml:space="preserve">Add </w:t>
+      </w:r>
+      <w:proofErr w:type="spellStart"/>
+      <w:r>
+        <w:t>github</w:t>
+      </w:r>
+      <w:proofErr w:type="spellEnd"/>
+      <w:r>
+        <w:t xml:space="preserve"> link</w:t>
       </w:r>
     </w:p>
     <w:p/>
     <w:p/>
     <w:sectPr>
-      <w:headerReference w:type="default" r:id="rId42"/>
-      <w:footerReference w:type="default" r:id="rId43"/>
+      <w:headerReference w:type="default" r:id="rId41"/>
+      <w:footerReference w:type="default" r:id="rId42"/>
       <w:pgSz w:w="12240" w:h="15840"/>
       <w:pgMar w:top="1440" w:right="1440" w:bottom="1440" w:left="1440" w:header="720" w:footer="720" w:gutter="0"/>
       <w:pgNumType w:start="0"/>
@@ -31553,8 +32352,8 @@
   <w:rsids>
     <w:rsidRoot w:val="008D3594"/>
     <w:rsid w:val="0005541A"/>
+    <w:rsid w:val="001A1DB6"/>
     <w:rsid w:val="002E32D2"/>
-    <w:rsid w:val="003418A5"/>
     <w:rsid w:val="003A0A74"/>
     <w:rsid w:val="003F546A"/>
     <w:rsid w:val="00510630"/>

</xml_diff>